<commit_message>
#14 Primera versión de los requisitos
</commit_message>
<xml_diff>
--- a/anexo/Requisitos funcionales.docx
+++ b/anexo/Requisitos funcionales.docx
@@ -1,6 +1,6 @@
 
 <file path=word/document.xml><?xml version="1.0" encoding="utf-8"?>
-<w:document xmlns:wpc="http://schemas.microsoft.com/office/word/2010/wordprocessingCanvas" xmlns:cx="http://schemas.microsoft.com/office/drawing/2014/chartex" xmlns:cx1="http://schemas.microsoft.com/office/drawing/2015/9/8/chartex" xmlns:cx2="http://schemas.microsoft.com/office/drawing/2015/10/21/chartex" xmlns:cx3="http://schemas.microsoft.com/office/drawing/2016/5/9/chartex" xmlns:cx4="http://schemas.microsoft.com/office/drawing/2016/5/10/chartex" xmlns:cx5="http://schemas.microsoft.com/office/drawing/2016/5/11/chartex" xmlns:cx6="http://schemas.microsoft.com/office/drawing/2016/5/12/chartex" xmlns:cx7="http://schemas.microsoft.com/office/drawing/2016/5/13/chartex" xmlns:cx8="http://schemas.microsoft.com/office/drawing/2016/5/14/chartex" xmlns:mc="http://schemas.openxmlformats.org/markup-compatibility/2006" xmlns:o="urn:schemas-microsoft-com:office:office" xmlns:r="http://schemas.openxmlformats.org/officeDocument/2006/relationships" xmlns:m="http://schemas.openxmlformats.org/officeDocument/2006/math" xmlns:v="urn:schemas-microsoft-com:vml" xmlns:wp14="http://schemas.microsoft.com/office/word/2010/wordprocessingDrawing" xmlns:wp="http://schemas.openxmlformats.org/drawingml/2006/wordprocessingDrawing" xmlns:w10="urn:schemas-microsoft-com:office:word" xmlns:w="http://schemas.openxmlformats.org/wordprocessingml/2006/main" xmlns:w14="http://schemas.microsoft.com/office/word/2010/wordml" xmlns:w15="http://schemas.microsoft.com/office/word/2012/wordml" xmlns:w16se="http://schemas.microsoft.com/office/word/2015/wordml/symex" xmlns:wpg="http://schemas.microsoft.com/office/word/2010/wordprocessingGroup" xmlns:wpi="http://schemas.microsoft.com/office/word/2010/wordprocessingInk" xmlns:wne="http://schemas.microsoft.com/office/word/2006/wordml" xmlns:wps="http://schemas.microsoft.com/office/word/2010/wordprocessingShape" mc:Ignorable="w14 w15 w16se wp14">
+<w:document xmlns:wpc="http://schemas.microsoft.com/office/word/2010/wordprocessingCanvas" xmlns:mc="http://schemas.openxmlformats.org/markup-compatibility/2006" xmlns:o="urn:schemas-microsoft-com:office:office" xmlns:r="http://schemas.openxmlformats.org/officeDocument/2006/relationships" xmlns:m="http://schemas.openxmlformats.org/officeDocument/2006/math" xmlns:v="urn:schemas-microsoft-com:vml" xmlns:wp14="http://schemas.microsoft.com/office/word/2010/wordprocessingDrawing" xmlns:wp="http://schemas.openxmlformats.org/drawingml/2006/wordprocessingDrawing" xmlns:w10="urn:schemas-microsoft-com:office:word" xmlns:w="http://schemas.openxmlformats.org/wordprocessingml/2006/main" xmlns:w14="http://schemas.microsoft.com/office/word/2010/wordml" xmlns:wpg="http://schemas.microsoft.com/office/word/2010/wordprocessingGroup" xmlns:wpi="http://schemas.microsoft.com/office/word/2010/wordprocessingInk" xmlns:wne="http://schemas.microsoft.com/office/word/2006/wordml" xmlns:wps="http://schemas.microsoft.com/office/word/2010/wordprocessingShape" mc:Ignorable="w14 wp14">
   <w:body>
     <w:p>
       <w:pPr>
@@ -43,10 +43,13 @@
         <w:rPr>
           <w:b/>
         </w:rPr>
-        <w:t>RF01 Registro en la aplicación web</w:t>
-      </w:r>
-      <w:r>
-        <w:t>: Todos los usuarios se registrarán rellenando el formulario correspondiente con los siguientes campos (Nombre, correo electrónico y contraseña)</w:t>
+        <w:t xml:space="preserve">RF01 Selección de archivos a importar: </w:t>
+      </w:r>
+      <w:r>
+        <w:t>Los administradores podrán elegir de una lista de enlaces cuáles de ellos desean</w:t>
+      </w:r>
+      <w:r>
+        <w:t xml:space="preserve"> importar a la base de datos.</w:t>
       </w:r>
     </w:p>
     <w:p>
@@ -67,10 +70,31 @@
         <w:rPr>
           <w:b/>
         </w:rPr>
-        <w:t xml:space="preserve">RF02 Login en la aplicación web: </w:t>
-      </w:r>
-      <w:r>
-        <w:t>Los usuarios se logearán en el sistema a través de su nombre de usuario y su respectiva contraseña.</w:t>
+        <w:t xml:space="preserve">RF02 </w:t>
+      </w:r>
+      <w:r>
+        <w:rPr>
+          <w:b/>
+        </w:rPr>
+        <w:t>Añadir o sobrescribir tabla:</w:t>
+      </w:r>
+      <w:r>
+        <w:rPr>
+          <w:b/>
+        </w:rPr>
+        <w:t xml:space="preserve"> </w:t>
+      </w:r>
+      <w:r>
+        <w:t xml:space="preserve">Los </w:t>
+      </w:r>
+      <w:r>
+        <w:t>administradores</w:t>
+      </w:r>
+      <w:r>
+        <w:t xml:space="preserve"> </w:t>
+      </w:r>
+      <w:r>
+        <w:t>tendrán la opción de añadir una nueva tabla con los datos de los archivos importados o sobrescribir una existente.</w:t>
       </w:r>
     </w:p>
     <w:p>
@@ -90,15 +114,39 @@
         <w:rPr>
           <w:b/>
         </w:rPr>
-        <w:t xml:space="preserve">RF03 Recuperación de contraseña: </w:t>
-      </w:r>
-      <w:r>
-        <w:t>Los usuarios que se hayan olvidado de su contraseña, dispondrán de un sistema de recuperación de contraseña, que consiste en el envío de un email a su correo electrónico con un enlace a una página donde se puede modificar la contraseña.</w:t>
-      </w:r>
-    </w:p>
-    <w:p>
-      <w:pPr>
-        <w:pStyle w:val="Prrafodelista"/>
+        <w:t xml:space="preserve">RF03 </w:t>
+      </w:r>
+      <w:r>
+        <w:rPr>
+          <w:b/>
+        </w:rPr>
+        <w:t>Creación de informes</w:t>
+      </w:r>
+      <w:r>
+        <w:rPr>
+          <w:b/>
+        </w:rPr>
+        <w:t xml:space="preserve">: </w:t>
+      </w:r>
+      <w:r>
+        <w:t xml:space="preserve">Los usuarios </w:t>
+      </w:r>
+      <w:r>
+        <w:t xml:space="preserve">podrán generar un informe con los datos que requieran en formato </w:t>
+      </w:r>
+      <w:proofErr w:type="spellStart"/>
+      <w:r>
+        <w:t>pdf</w:t>
+      </w:r>
+      <w:proofErr w:type="spellEnd"/>
+      <w:r>
+        <w:t>.</w:t>
+      </w:r>
+    </w:p>
+    <w:p>
+      <w:pPr>
+        <w:pStyle w:val="UBUcuerpoTrabajo"/>
+        <w:ind w:firstLine="0"/>
       </w:pPr>
     </w:p>
     <w:p>
@@ -119,7 +167,13 @@
         <w:rPr>
           <w:b/>
         </w:rPr>
-        <w:t>4 Gestión de datos</w:t>
+        <w:t xml:space="preserve">4 </w:t>
+      </w:r>
+      <w:r>
+        <w:rPr>
+          <w:b/>
+        </w:rPr>
+        <w:t>Captación de datos automática</w:t>
       </w:r>
       <w:r>
         <w:rPr>
@@ -128,7 +182,7 @@
         <w:t xml:space="preserve">: </w:t>
       </w:r>
       <w:r>
-        <w:t>Los administradores de la aplicación web podrán introducir datos importados desde un formulario, o desde ficheros con distintos formatos. Estos datos podrán ser modificados o borrados.</w:t>
+        <w:t>Las tablas de datos almacenadas podrán ser actualizadas automáticamente cada cierto tiempo, captando los datos de las páginas web correspondientes.</w:t>
       </w:r>
     </w:p>
     <w:p>
@@ -148,165 +202,41 @@
         <w:rPr>
           <w:b/>
         </w:rPr>
-        <w:t>RF05 Visualización de los datos:</w:t>
-      </w:r>
-      <w:r>
-        <w:t xml:space="preserve"> Los datos introducidos podrán mostrarse a los usuarios en forma de tablas para tener una visión global referente de la evolución de la economía local.</w:t>
-      </w:r>
-    </w:p>
-    <w:p>
-      <w:pPr>
-        <w:pStyle w:val="Prrafodelista"/>
-      </w:pPr>
-    </w:p>
-    <w:p>
-      <w:pPr>
-        <w:pStyle w:val="UBUcuerpoTrabajo"/>
-        <w:numPr>
-          <w:ilvl w:val="0"/>
-          <w:numId w:val="2"/>
-        </w:numPr>
-      </w:pPr>
+        <w:t xml:space="preserve">RF05 </w:t>
+      </w:r>
       <w:r>
         <w:rPr>
           <w:b/>
         </w:rPr>
-        <w:t>RF06 Cálculo de variables:</w:t>
-      </w:r>
-      <w:r>
-        <w:t xml:space="preserve"> La aplicación dará la oportunidad de hacer cálculos de variables sobre los datos introducidos, como puedan ser la moda, media, varianza, etc.</w:t>
-      </w:r>
-    </w:p>
-    <w:p>
-      <w:pPr>
-        <w:pStyle w:val="Prrafodelista"/>
-      </w:pPr>
-    </w:p>
-    <w:p>
-      <w:pPr>
-        <w:pStyle w:val="UBUcuerpoTrabajo"/>
-        <w:numPr>
-          <w:ilvl w:val="0"/>
-          <w:numId w:val="2"/>
-        </w:numPr>
-      </w:pPr>
+        <w:t>Predicción de datos</w:t>
+      </w:r>
       <w:r>
         <w:rPr>
           <w:b/>
         </w:rPr>
-        <w:t>RF0</w:t>
-      </w:r>
-      <w:r>
-        <w:rPr>
-          <w:b/>
-        </w:rPr>
-        <w:t>7</w:t>
-      </w:r>
-      <w:r>
-        <w:rPr>
-          <w:b/>
-        </w:rPr>
-        <w:t xml:space="preserve"> </w:t>
-      </w:r>
-      <w:r>
-        <w:rPr>
-          <w:b/>
-        </w:rPr>
-        <w:t>Generar de gráficos</w:t>
-      </w:r>
-      <w:r>
-        <w:rPr>
-          <w:b/>
-        </w:rPr>
-        <w:t xml:space="preserve">: </w:t>
-      </w:r>
-      <w:r>
-        <w:t>La aplicación nos permitirá, a partir de los datos introducidos, generar distintos tipos de gráficos para tener una interpretación más sencilla y rápida de los mismos.</w:t>
-      </w:r>
-    </w:p>
-    <w:p>
-      <w:pPr>
-        <w:pStyle w:val="Prrafodelista"/>
-      </w:pPr>
+        <w:t>:</w:t>
+      </w:r>
+      <w:r>
+        <w:t xml:space="preserve"> Los datos </w:t>
+      </w:r>
+      <w:r>
+        <w:t>correspondientes a años futuros podrán ser predichos en base a cálculos con datos de años anteriores.</w:t>
+      </w:r>
     </w:p>
     <w:p>
       <w:pPr>
         <w:pStyle w:val="UBUcuerpoTrabajo"/>
-        <w:numPr>
-          <w:ilvl w:val="0"/>
-          <w:numId w:val="2"/>
-        </w:numPr>
-      </w:pPr>
-      <w:r>
-        <w:rPr>
-          <w:b/>
-        </w:rPr>
-        <w:t>RF0</w:t>
-      </w:r>
-      <w:r>
-        <w:rPr>
-          <w:b/>
-        </w:rPr>
-        <w:t>8</w:t>
-      </w:r>
-      <w:r>
-        <w:rPr>
-          <w:b/>
-        </w:rPr>
-        <w:t xml:space="preserve"> </w:t>
-      </w:r>
-      <w:r>
-        <w:rPr>
-          <w:b/>
-        </w:rPr>
-        <w:t xml:space="preserve">Exportar ficheros: </w:t>
-      </w:r>
-      <w:r>
-        <w:t>La aplicación puede exportar los resultados obtenidos, tanto tablas, como gráficos, a ficheros en diferentes formatos como</w:t>
-      </w:r>
-      <w:r>
-        <w:t>,</w:t>
-      </w:r>
-      <w:r>
-        <w:t xml:space="preserve"> por ejemplo</w:t>
-      </w:r>
-      <w:r>
-        <w:t>,</w:t>
-      </w:r>
-      <w:r>
-        <w:t xml:space="preserve"> </w:t>
-      </w:r>
-      <w:r>
-        <w:t xml:space="preserve">“.pdf’’ </w:t>
-      </w:r>
-      <w:r>
-        <w:t xml:space="preserve">o </w:t>
-      </w:r>
-      <w:r>
-        <w:t>“</w:t>
-      </w:r>
-      <w:r>
-        <w:t>.doc</w:t>
-      </w:r>
-      <w:r>
-        <w:t>’’</w:t>
-      </w:r>
-      <w:r>
-        <w:t>.</w:t>
-      </w:r>
+        <w:ind w:firstLine="0"/>
+      </w:pPr>
     </w:p>
     <w:p>
       <w:pPr>
         <w:pStyle w:val="Ttulo1"/>
       </w:pPr>
-      <w:r>
-        <w:t xml:space="preserve">Requisitos </w:t>
-      </w:r>
-      <w:r>
-        <w:t xml:space="preserve">no </w:t>
-      </w:r>
-      <w:r>
-        <w:t>funcionales</w:t>
+      <w:bookmarkStart w:id="0" w:name="_GoBack"/>
+      <w:bookmarkEnd w:id="0"/>
+      <w:r>
+        <w:t>Requisitos no funcionales</w:t>
       </w:r>
     </w:p>
     <w:p>
@@ -321,7 +251,21 @@
         <w:rPr>
           <w:b/>
         </w:rPr>
-        <w:t>RNF01 Usabilidad y diseño responsive:</w:t>
+        <w:t xml:space="preserve">RNF01 Usabilidad y diseño </w:t>
+      </w:r>
+      <w:proofErr w:type="spellStart"/>
+      <w:r>
+        <w:rPr>
+          <w:b/>
+        </w:rPr>
+        <w:t>responsive</w:t>
+      </w:r>
+      <w:proofErr w:type="spellEnd"/>
+      <w:r>
+        <w:rPr>
+          <w:b/>
+        </w:rPr>
+        <w:t>:</w:t>
       </w:r>
       <w:r>
         <w:t xml:space="preserve"> La aplicación web debe poder ser utilizada desde diferentes dispositivos, independientemente del tamaño que posea la pantalla.</w:t>
@@ -382,8 +326,6 @@
       <w:r>
         <w:br w:type="page"/>
       </w:r>
-      <w:bookmarkStart w:id="0" w:name="_GoBack"/>
-      <w:bookmarkEnd w:id="0"/>
     </w:p>
     <w:p/>
     <w:p>
@@ -391,10 +333,7 @@
         <w:pStyle w:val="Ttulo1"/>
       </w:pPr>
       <w:r>
-        <w:t xml:space="preserve">Requisitos </w:t>
-      </w:r>
-      <w:r>
-        <w:t>de restricción</w:t>
+        <w:t>Requisitos de restricción</w:t>
       </w:r>
     </w:p>
     <w:p>
@@ -441,7 +380,7 @@
       </w:pPr>
     </w:p>
     <w:sectPr>
-      <w:footerReference w:type="default" r:id="rId7"/>
+      <w:footerReference w:type="default" r:id="rId8"/>
       <w:pgSz w:w="11906" w:h="16838"/>
       <w:pgMar w:top="567" w:right="850" w:bottom="1416" w:left="1701" w:header="720" w:footer="850" w:gutter="0"/>
       <w:cols w:space="720"/>
@@ -451,7 +390,7 @@
 </file>
 
 <file path=word/endnotes.xml><?xml version="1.0" encoding="utf-8"?>
-<w:endnotes xmlns:wpc="http://schemas.microsoft.com/office/word/2010/wordprocessingCanvas" xmlns:cx="http://schemas.microsoft.com/office/drawing/2014/chartex" xmlns:cx1="http://schemas.microsoft.com/office/drawing/2015/9/8/chartex" xmlns:cx2="http://schemas.microsoft.com/office/drawing/2015/10/21/chartex" xmlns:cx3="http://schemas.microsoft.com/office/drawing/2016/5/9/chartex" xmlns:cx4="http://schemas.microsoft.com/office/drawing/2016/5/10/chartex" xmlns:cx5="http://schemas.microsoft.com/office/drawing/2016/5/11/chartex" xmlns:cx6="http://schemas.microsoft.com/office/drawing/2016/5/12/chartex" xmlns:cx7="http://schemas.microsoft.com/office/drawing/2016/5/13/chartex" xmlns:cx8="http://schemas.microsoft.com/office/drawing/2016/5/14/chartex" xmlns:mc="http://schemas.openxmlformats.org/markup-compatibility/2006" xmlns:o="urn:schemas-microsoft-com:office:office" xmlns:r="http://schemas.openxmlformats.org/officeDocument/2006/relationships" xmlns:m="http://schemas.openxmlformats.org/officeDocument/2006/math" xmlns:v="urn:schemas-microsoft-com:vml" xmlns:wp14="http://schemas.microsoft.com/office/word/2010/wordprocessingDrawing" xmlns:wp="http://schemas.openxmlformats.org/drawingml/2006/wordprocessingDrawing" xmlns:w10="urn:schemas-microsoft-com:office:word" xmlns:w="http://schemas.openxmlformats.org/wordprocessingml/2006/main" xmlns:w14="http://schemas.microsoft.com/office/word/2010/wordml" xmlns:w15="http://schemas.microsoft.com/office/word/2012/wordml" xmlns:w16se="http://schemas.microsoft.com/office/word/2015/wordml/symex" xmlns:wpg="http://schemas.microsoft.com/office/word/2010/wordprocessingGroup" xmlns:wpi="http://schemas.microsoft.com/office/word/2010/wordprocessingInk" xmlns:wne="http://schemas.microsoft.com/office/word/2006/wordml" xmlns:wps="http://schemas.microsoft.com/office/word/2010/wordprocessingShape" mc:Ignorable="w14 w15 w16se wp14">
+<w:endnotes xmlns:wpc="http://schemas.microsoft.com/office/word/2010/wordprocessingCanvas" xmlns:mc="http://schemas.openxmlformats.org/markup-compatibility/2006" xmlns:o="urn:schemas-microsoft-com:office:office" xmlns:r="http://schemas.openxmlformats.org/officeDocument/2006/relationships" xmlns:m="http://schemas.openxmlformats.org/officeDocument/2006/math" xmlns:v="urn:schemas-microsoft-com:vml" xmlns:wp14="http://schemas.microsoft.com/office/word/2010/wordprocessingDrawing" xmlns:wp="http://schemas.openxmlformats.org/drawingml/2006/wordprocessingDrawing" xmlns:w10="urn:schemas-microsoft-com:office:word" xmlns:w="http://schemas.openxmlformats.org/wordprocessingml/2006/main" xmlns:w14="http://schemas.microsoft.com/office/word/2010/wordml" xmlns:wpg="http://schemas.microsoft.com/office/word/2010/wordprocessingGroup" xmlns:wpi="http://schemas.microsoft.com/office/word/2010/wordprocessingInk" xmlns:wne="http://schemas.microsoft.com/office/word/2006/wordml" xmlns:wps="http://schemas.microsoft.com/office/word/2010/wordprocessingShape" mc:Ignorable="w14 wp14">
   <w:endnote w:type="separator" w:id="-1">
     <w:p>
       <w:r>
@@ -470,7 +409,7 @@
 </file>
 
 <file path=word/footer1.xml><?xml version="1.0" encoding="utf-8"?>
-<w:ftr xmlns:wpc="http://schemas.microsoft.com/office/word/2010/wordprocessingCanvas" xmlns:cx="http://schemas.microsoft.com/office/drawing/2014/chartex" xmlns:cx1="http://schemas.microsoft.com/office/drawing/2015/9/8/chartex" xmlns:cx2="http://schemas.microsoft.com/office/drawing/2015/10/21/chartex" xmlns:cx3="http://schemas.microsoft.com/office/drawing/2016/5/9/chartex" xmlns:cx4="http://schemas.microsoft.com/office/drawing/2016/5/10/chartex" xmlns:cx5="http://schemas.microsoft.com/office/drawing/2016/5/11/chartex" xmlns:cx6="http://schemas.microsoft.com/office/drawing/2016/5/12/chartex" xmlns:cx7="http://schemas.microsoft.com/office/drawing/2016/5/13/chartex" xmlns:cx8="http://schemas.microsoft.com/office/drawing/2016/5/14/chartex" xmlns:mc="http://schemas.openxmlformats.org/markup-compatibility/2006" xmlns:o="urn:schemas-microsoft-com:office:office" xmlns:r="http://schemas.openxmlformats.org/officeDocument/2006/relationships" xmlns:m="http://schemas.openxmlformats.org/officeDocument/2006/math" xmlns:v="urn:schemas-microsoft-com:vml" xmlns:wp14="http://schemas.microsoft.com/office/word/2010/wordprocessingDrawing" xmlns:wp="http://schemas.openxmlformats.org/drawingml/2006/wordprocessingDrawing" xmlns:w10="urn:schemas-microsoft-com:office:word" xmlns:w="http://schemas.openxmlformats.org/wordprocessingml/2006/main" xmlns:w14="http://schemas.microsoft.com/office/word/2010/wordml" xmlns:w15="http://schemas.microsoft.com/office/word/2012/wordml" xmlns:w16se="http://schemas.microsoft.com/office/word/2015/wordml/symex" xmlns:wpg="http://schemas.microsoft.com/office/word/2010/wordprocessingGroup" xmlns:wpi="http://schemas.microsoft.com/office/word/2010/wordprocessingInk" xmlns:wne="http://schemas.microsoft.com/office/word/2006/wordml" xmlns:wps="http://schemas.microsoft.com/office/word/2010/wordprocessingShape" mc:Ignorable="w14 w15 w16se wp14">
+<w:ftr xmlns:wpc="http://schemas.microsoft.com/office/word/2010/wordprocessingCanvas" xmlns:mc="http://schemas.openxmlformats.org/markup-compatibility/2006" xmlns:o="urn:schemas-microsoft-com:office:office" xmlns:r="http://schemas.openxmlformats.org/officeDocument/2006/relationships" xmlns:m="http://schemas.openxmlformats.org/officeDocument/2006/math" xmlns:v="urn:schemas-microsoft-com:vml" xmlns:wp14="http://schemas.microsoft.com/office/word/2010/wordprocessingDrawing" xmlns:wp="http://schemas.openxmlformats.org/drawingml/2006/wordprocessingDrawing" xmlns:w10="urn:schemas-microsoft-com:office:word" xmlns:w="http://schemas.openxmlformats.org/wordprocessingml/2006/main" xmlns:w14="http://schemas.microsoft.com/office/word/2010/wordml" xmlns:wpg="http://schemas.microsoft.com/office/word/2010/wordprocessingGroup" xmlns:wpi="http://schemas.microsoft.com/office/word/2010/wordprocessingInk" xmlns:wne="http://schemas.microsoft.com/office/word/2006/wordml" xmlns:wps="http://schemas.microsoft.com/office/word/2010/wordprocessingShape" mc:Ignorable="w14 wp14">
   <w:p>
     <w:pPr>
       <w:pStyle w:val="Piedepgina"/>
@@ -540,7 +479,7 @@
             </wp:anchor>
           </w:drawing>
         </mc:Choice>
-        <mc:Fallback>
+        <mc:Fallback xmlns:w16se="http://schemas.microsoft.com/office/word/2015/wordml/symex" xmlns:w15="http://schemas.microsoft.com/office/word/2012/wordml" xmlns:cx8="http://schemas.microsoft.com/office/drawing/2016/5/14/chartex" xmlns:cx7="http://schemas.microsoft.com/office/drawing/2016/5/13/chartex" xmlns:cx6="http://schemas.microsoft.com/office/drawing/2016/5/12/chartex" xmlns:cx5="http://schemas.microsoft.com/office/drawing/2016/5/11/chartex" xmlns:cx4="http://schemas.microsoft.com/office/drawing/2016/5/10/chartex" xmlns:cx3="http://schemas.microsoft.com/office/drawing/2016/5/9/chartex" xmlns:cx2="http://schemas.microsoft.com/office/drawing/2015/10/21/chartex" xmlns:cx1="http://schemas.microsoft.com/office/drawing/2015/9/8/chartex" xmlns:cx="http://schemas.microsoft.com/office/drawing/2014/chartex">
           <w:pict>
             <v:shapetype id="_x0000_t202" coordsize="21600,21600" o:spt="202" path="m,l,21600r21600,l21600,xe">
               <v:stroke joinstyle="miter"/>
@@ -570,19 +509,39 @@
         </mc:Fallback>
       </mc:AlternateContent>
     </w:r>
-    <w:fldSimple w:instr=" FILENAME ">
-      <w:r>
-        <w:t>2_ObjetivosDelProyecto.odt</w:t>
-      </w:r>
-    </w:fldSimple>
+    <w:r>
+      <w:fldChar w:fldCharType="begin"/>
+    </w:r>
+    <w:r>
+      <w:instrText xml:space="preserve"> FILENAME </w:instrText>
+    </w:r>
+    <w:r>
+      <w:fldChar w:fldCharType="separate"/>
+    </w:r>
+    <w:r>
+      <w:t>2_ObjetivosDelProyecto.odt</w:t>
+    </w:r>
+    <w:r>
+      <w:fldChar w:fldCharType="end"/>
+    </w:r>
     <w:r>
       <w:t xml:space="preserve"> v.</w:t>
     </w:r>
-    <w:fldSimple w:instr=" REVNUM ">
-      <w:r>
-        <w:t>11</w:t>
-      </w:r>
-    </w:fldSimple>
+    <w:r>
+      <w:fldChar w:fldCharType="begin"/>
+    </w:r>
+    <w:r>
+      <w:instrText xml:space="preserve"> REVNUM </w:instrText>
+    </w:r>
+    <w:r>
+      <w:fldChar w:fldCharType="separate"/>
+    </w:r>
+    <w:r>
+      <w:t>11</w:t>
+    </w:r>
+    <w:r>
+      <w:fldChar w:fldCharType="end"/>
+    </w:r>
     <w:r>
       <w:t xml:space="preserve"> </w:t>
     </w:r>
@@ -608,7 +567,7 @@
       <w:rPr>
         <w:noProof/>
       </w:rPr>
-      <w:t>10/feb.17</w:t>
+      <w:t>22/abr.17</w:t>
     </w:r>
     <w:r>
       <w:fldChar w:fldCharType="end"/>
@@ -640,20 +599,33 @@
     <w:r>
       <w:t>/</w:t>
     </w:r>
-    <w:fldSimple w:instr=" NUMPAGES ">
-      <w:r>
-        <w:rPr>
-          <w:noProof/>
-        </w:rPr>
-        <w:t>2</w:t>
-      </w:r>
-    </w:fldSimple>
+    <w:r>
+      <w:fldChar w:fldCharType="begin"/>
+    </w:r>
+    <w:r>
+      <w:instrText xml:space="preserve"> NUMPAGES </w:instrText>
+    </w:r>
+    <w:r>
+      <w:fldChar w:fldCharType="separate"/>
+    </w:r>
+    <w:r>
+      <w:rPr>
+        <w:noProof/>
+      </w:rPr>
+      <w:t>2</w:t>
+    </w:r>
+    <w:r>
+      <w:rPr>
+        <w:noProof/>
+      </w:rPr>
+      <w:fldChar w:fldCharType="end"/>
+    </w:r>
   </w:p>
 </w:ftr>
 </file>
 
 <file path=word/footnotes.xml><?xml version="1.0" encoding="utf-8"?>
-<w:footnotes xmlns:wpc="http://schemas.microsoft.com/office/word/2010/wordprocessingCanvas" xmlns:cx="http://schemas.microsoft.com/office/drawing/2014/chartex" xmlns:cx1="http://schemas.microsoft.com/office/drawing/2015/9/8/chartex" xmlns:cx2="http://schemas.microsoft.com/office/drawing/2015/10/21/chartex" xmlns:cx3="http://schemas.microsoft.com/office/drawing/2016/5/9/chartex" xmlns:cx4="http://schemas.microsoft.com/office/drawing/2016/5/10/chartex" xmlns:cx5="http://schemas.microsoft.com/office/drawing/2016/5/11/chartex" xmlns:cx6="http://schemas.microsoft.com/office/drawing/2016/5/12/chartex" xmlns:cx7="http://schemas.microsoft.com/office/drawing/2016/5/13/chartex" xmlns:cx8="http://schemas.microsoft.com/office/drawing/2016/5/14/chartex" xmlns:mc="http://schemas.openxmlformats.org/markup-compatibility/2006" xmlns:o="urn:schemas-microsoft-com:office:office" xmlns:r="http://schemas.openxmlformats.org/officeDocument/2006/relationships" xmlns:m="http://schemas.openxmlformats.org/officeDocument/2006/math" xmlns:v="urn:schemas-microsoft-com:vml" xmlns:wp14="http://schemas.microsoft.com/office/word/2010/wordprocessingDrawing" xmlns:wp="http://schemas.openxmlformats.org/drawingml/2006/wordprocessingDrawing" xmlns:w10="urn:schemas-microsoft-com:office:word" xmlns:w="http://schemas.openxmlformats.org/wordprocessingml/2006/main" xmlns:w14="http://schemas.microsoft.com/office/word/2010/wordml" xmlns:w15="http://schemas.microsoft.com/office/word/2012/wordml" xmlns:w16se="http://schemas.microsoft.com/office/word/2015/wordml/symex" xmlns:wpg="http://schemas.microsoft.com/office/word/2010/wordprocessingGroup" xmlns:wpi="http://schemas.microsoft.com/office/word/2010/wordprocessingInk" xmlns:wne="http://schemas.microsoft.com/office/word/2006/wordml" xmlns:wps="http://schemas.microsoft.com/office/word/2010/wordprocessingShape" mc:Ignorable="w14 w15 w16se wp14">
+<w:footnotes xmlns:wpc="http://schemas.microsoft.com/office/word/2010/wordprocessingCanvas" xmlns:mc="http://schemas.openxmlformats.org/markup-compatibility/2006" xmlns:o="urn:schemas-microsoft-com:office:office" xmlns:r="http://schemas.openxmlformats.org/officeDocument/2006/relationships" xmlns:m="http://schemas.openxmlformats.org/officeDocument/2006/math" xmlns:v="urn:schemas-microsoft-com:vml" xmlns:wp14="http://schemas.microsoft.com/office/word/2010/wordprocessingDrawing" xmlns:wp="http://schemas.openxmlformats.org/drawingml/2006/wordprocessingDrawing" xmlns:w10="urn:schemas-microsoft-com:office:word" xmlns:w="http://schemas.openxmlformats.org/wordprocessingml/2006/main" xmlns:w14="http://schemas.microsoft.com/office/word/2010/wordml" xmlns:wpg="http://schemas.microsoft.com/office/word/2010/wordprocessingGroup" xmlns:wpi="http://schemas.microsoft.com/office/word/2010/wordprocessingInk" xmlns:wne="http://schemas.microsoft.com/office/word/2006/wordml" xmlns:wps="http://schemas.microsoft.com/office/word/2010/wordprocessingShape" mc:Ignorable="w14 wp14">
   <w:footnote w:type="separator" w:id="-1">
     <w:p>
       <w:r>
@@ -675,8 +647,8 @@
 </file>
 
 <file path=word/numbering.xml><?xml version="1.0" encoding="utf-8"?>
-<w:numbering xmlns:wpc="http://schemas.microsoft.com/office/word/2010/wordprocessingCanvas" xmlns:cx="http://schemas.microsoft.com/office/drawing/2014/chartex" xmlns:cx1="http://schemas.microsoft.com/office/drawing/2015/9/8/chartex" xmlns:cx2="http://schemas.microsoft.com/office/drawing/2015/10/21/chartex" xmlns:cx3="http://schemas.microsoft.com/office/drawing/2016/5/9/chartex" xmlns:cx4="http://schemas.microsoft.com/office/drawing/2016/5/10/chartex" xmlns:cx5="http://schemas.microsoft.com/office/drawing/2016/5/11/chartex" xmlns:cx6="http://schemas.microsoft.com/office/drawing/2016/5/12/chartex" xmlns:cx7="http://schemas.microsoft.com/office/drawing/2016/5/13/chartex" xmlns:cx8="http://schemas.microsoft.com/office/drawing/2016/5/14/chartex" xmlns:mc="http://schemas.openxmlformats.org/markup-compatibility/2006" xmlns:o="urn:schemas-microsoft-com:office:office" xmlns:r="http://schemas.openxmlformats.org/officeDocument/2006/relationships" xmlns:m="http://schemas.openxmlformats.org/officeDocument/2006/math" xmlns:v="urn:schemas-microsoft-com:vml" xmlns:wp14="http://schemas.microsoft.com/office/word/2010/wordprocessingDrawing" xmlns:wp="http://schemas.openxmlformats.org/drawingml/2006/wordprocessingDrawing" xmlns:w10="urn:schemas-microsoft-com:office:word" xmlns:w="http://schemas.openxmlformats.org/wordprocessingml/2006/main" xmlns:w14="http://schemas.microsoft.com/office/word/2010/wordml" xmlns:w15="http://schemas.microsoft.com/office/word/2012/wordml" xmlns:w16se="http://schemas.microsoft.com/office/word/2015/wordml/symex" xmlns:wpg="http://schemas.microsoft.com/office/word/2010/wordprocessingGroup" xmlns:wpi="http://schemas.microsoft.com/office/word/2010/wordprocessingInk" xmlns:wne="http://schemas.microsoft.com/office/word/2006/wordml" xmlns:wps="http://schemas.microsoft.com/office/word/2010/wordprocessingShape" mc:Ignorable="w14 w15 w16se wp14">
-  <w:abstractNum w:abstractNumId="0" w15:restartNumberingAfterBreak="0">
+<w:numbering xmlns:wpc="http://schemas.microsoft.com/office/word/2010/wordprocessingCanvas" xmlns:mc="http://schemas.openxmlformats.org/markup-compatibility/2006" xmlns:o="urn:schemas-microsoft-com:office:office" xmlns:r="http://schemas.openxmlformats.org/officeDocument/2006/relationships" xmlns:m="http://schemas.openxmlformats.org/officeDocument/2006/math" xmlns:v="urn:schemas-microsoft-com:vml" xmlns:wp14="http://schemas.microsoft.com/office/word/2010/wordprocessingDrawing" xmlns:wp="http://schemas.openxmlformats.org/drawingml/2006/wordprocessingDrawing" xmlns:w10="urn:schemas-microsoft-com:office:word" xmlns:w="http://schemas.openxmlformats.org/wordprocessingml/2006/main" xmlns:w14="http://schemas.microsoft.com/office/word/2010/wordml" xmlns:wpg="http://schemas.microsoft.com/office/word/2010/wordprocessingGroup" xmlns:wpi="http://schemas.microsoft.com/office/word/2010/wordprocessingInk" xmlns:wne="http://schemas.microsoft.com/office/word/2006/wordml" xmlns:wps="http://schemas.microsoft.com/office/word/2010/wordprocessingShape" mc:Ignorable="w14 wp14">
+  <w:abstractNum w:abstractNumId="0">
     <w:nsid w:val="1BF23818"/>
     <w:multiLevelType w:val="hybridMultilevel"/>
     <w:tmpl w:val="45BA62BA"/>
@@ -789,7 +761,7 @@
       </w:rPr>
     </w:lvl>
   </w:abstractNum>
-  <w:abstractNum w:abstractNumId="1" w15:restartNumberingAfterBreak="0">
+  <w:abstractNum w:abstractNumId="1">
     <w:nsid w:val="26E607F2"/>
     <w:multiLevelType w:val="hybridMultilevel"/>
     <w:tmpl w:val="2084CF3C"/>
@@ -902,7 +874,7 @@
       </w:rPr>
     </w:lvl>
   </w:abstractNum>
-  <w:abstractNum w:abstractNumId="2" w15:restartNumberingAfterBreak="0">
+  <w:abstractNum w:abstractNumId="2">
     <w:nsid w:val="29CA609B"/>
     <w:multiLevelType w:val="hybridMultilevel"/>
     <w:tmpl w:val="E722B316"/>
@@ -1015,7 +987,7 @@
       </w:rPr>
     </w:lvl>
   </w:abstractNum>
-  <w:abstractNum w:abstractNumId="3" w15:restartNumberingAfterBreak="0">
+  <w:abstractNum w:abstractNumId="3">
     <w:nsid w:val="2D281402"/>
     <w:multiLevelType w:val="multilevel"/>
     <w:tmpl w:val="9602699E"/>
@@ -1137,7 +1109,7 @@
 </file>
 
 <file path=word/styles.xml><?xml version="1.0" encoding="utf-8"?>
-<w:styles xmlns:mc="http://schemas.openxmlformats.org/markup-compatibility/2006" xmlns:r="http://schemas.openxmlformats.org/officeDocument/2006/relationships" xmlns:w="http://schemas.openxmlformats.org/wordprocessingml/2006/main" xmlns:w14="http://schemas.microsoft.com/office/word/2010/wordml" xmlns:w15="http://schemas.microsoft.com/office/word/2012/wordml" xmlns:w16se="http://schemas.microsoft.com/office/word/2015/wordml/symex" mc:Ignorable="w14 w15 w16se">
+<w:styles xmlns:mc="http://schemas.openxmlformats.org/markup-compatibility/2006" xmlns:r="http://schemas.openxmlformats.org/officeDocument/2006/relationships" xmlns:w="http://schemas.openxmlformats.org/wordprocessingml/2006/main" xmlns:w14="http://schemas.microsoft.com/office/word/2010/wordml" mc:Ignorable="w14">
   <w:docDefaults>
     <w:rPrDefault>
       <w:rPr>
@@ -1157,381 +1129,144 @@
       </w:pPr>
     </w:pPrDefault>
   </w:docDefaults>
-  <w:latentStyles w:defLockedState="0" w:defUIPriority="99" w:defSemiHidden="0" w:defUnhideWhenUsed="0" w:defQFormat="0" w:count="374">
-    <w:lsdException w:name="Normal" w:uiPriority="0" w:qFormat="1"/>
-    <w:lsdException w:name="heading 1" w:uiPriority="9" w:qFormat="1"/>
-    <w:lsdException w:name="heading 2" w:semiHidden="1" w:uiPriority="9" w:unhideWhenUsed="1" w:qFormat="1"/>
-    <w:lsdException w:name="heading 3" w:semiHidden="1" w:uiPriority="9" w:unhideWhenUsed="1" w:qFormat="1"/>
-    <w:lsdException w:name="heading 4" w:semiHidden="1" w:uiPriority="9" w:unhideWhenUsed="1" w:qFormat="1"/>
-    <w:lsdException w:name="heading 5" w:semiHidden="1" w:uiPriority="9" w:unhideWhenUsed="1" w:qFormat="1"/>
-    <w:lsdException w:name="heading 6" w:semiHidden="1" w:uiPriority="9" w:unhideWhenUsed="1" w:qFormat="1"/>
-    <w:lsdException w:name="heading 7" w:semiHidden="1" w:uiPriority="9" w:unhideWhenUsed="1" w:qFormat="1"/>
-    <w:lsdException w:name="heading 8" w:semiHidden="1" w:uiPriority="9" w:unhideWhenUsed="1" w:qFormat="1"/>
-    <w:lsdException w:name="heading 9" w:semiHidden="1" w:uiPriority="9" w:unhideWhenUsed="1" w:qFormat="1"/>
-    <w:lsdException w:name="index 1" w:semiHidden="1" w:unhideWhenUsed="1"/>
-    <w:lsdException w:name="index 2" w:semiHidden="1" w:unhideWhenUsed="1"/>
-    <w:lsdException w:name="index 3" w:semiHidden="1" w:unhideWhenUsed="1"/>
-    <w:lsdException w:name="index 4" w:semiHidden="1" w:unhideWhenUsed="1"/>
-    <w:lsdException w:name="index 5" w:semiHidden="1" w:unhideWhenUsed="1"/>
-    <w:lsdException w:name="index 6" w:semiHidden="1" w:unhideWhenUsed="1"/>
-    <w:lsdException w:name="index 7" w:semiHidden="1" w:unhideWhenUsed="1"/>
-    <w:lsdException w:name="index 8" w:semiHidden="1" w:unhideWhenUsed="1"/>
-    <w:lsdException w:name="index 9" w:semiHidden="1" w:unhideWhenUsed="1"/>
-    <w:lsdException w:name="toc 1" w:semiHidden="1" w:uiPriority="39" w:unhideWhenUsed="1"/>
-    <w:lsdException w:name="toc 2" w:semiHidden="1" w:uiPriority="39" w:unhideWhenUsed="1"/>
-    <w:lsdException w:name="toc 3" w:semiHidden="1" w:uiPriority="39" w:unhideWhenUsed="1"/>
-    <w:lsdException w:name="toc 4" w:semiHidden="1" w:uiPriority="39" w:unhideWhenUsed="1"/>
-    <w:lsdException w:name="toc 5" w:semiHidden="1" w:uiPriority="39" w:unhideWhenUsed="1"/>
-    <w:lsdException w:name="toc 6" w:semiHidden="1" w:uiPriority="39" w:unhideWhenUsed="1"/>
-    <w:lsdException w:name="toc 7" w:semiHidden="1" w:uiPriority="39" w:unhideWhenUsed="1"/>
-    <w:lsdException w:name="toc 8" w:semiHidden="1" w:uiPriority="39" w:unhideWhenUsed="1"/>
-    <w:lsdException w:name="toc 9" w:semiHidden="1" w:uiPriority="39" w:unhideWhenUsed="1"/>
-    <w:lsdException w:name="Normal Indent" w:semiHidden="1" w:unhideWhenUsed="1"/>
-    <w:lsdException w:name="footnote text" w:semiHidden="1" w:unhideWhenUsed="1"/>
-    <w:lsdException w:name="annotation text" w:semiHidden="1" w:unhideWhenUsed="1"/>
-    <w:lsdException w:name="header" w:semiHidden="1" w:unhideWhenUsed="1"/>
-    <w:lsdException w:name="footer" w:semiHidden="1" w:unhideWhenUsed="1"/>
-    <w:lsdException w:name="index heading" w:semiHidden="1" w:unhideWhenUsed="1"/>
-    <w:lsdException w:name="caption" w:semiHidden="1" w:uiPriority="35" w:unhideWhenUsed="1" w:qFormat="1"/>
-    <w:lsdException w:name="table of figures" w:semiHidden="1" w:unhideWhenUsed="1"/>
-    <w:lsdException w:name="envelope address" w:semiHidden="1" w:unhideWhenUsed="1"/>
-    <w:lsdException w:name="envelope return" w:semiHidden="1" w:unhideWhenUsed="1"/>
-    <w:lsdException w:name="footnote reference" w:semiHidden="1" w:unhideWhenUsed="1"/>
-    <w:lsdException w:name="annotation reference" w:semiHidden="1" w:unhideWhenUsed="1"/>
-    <w:lsdException w:name="line number" w:semiHidden="1" w:unhideWhenUsed="1"/>
-    <w:lsdException w:name="page number" w:semiHidden="1" w:unhideWhenUsed="1"/>
-    <w:lsdException w:name="endnote reference" w:semiHidden="1" w:unhideWhenUsed="1"/>
-    <w:lsdException w:name="endnote text" w:semiHidden="1" w:unhideWhenUsed="1"/>
-    <w:lsdException w:name="table of authorities" w:semiHidden="1" w:unhideWhenUsed="1"/>
-    <w:lsdException w:name="macro" w:semiHidden="1" w:unhideWhenUsed="1"/>
-    <w:lsdException w:name="toa heading" w:semiHidden="1" w:unhideWhenUsed="1"/>
-    <w:lsdException w:name="List" w:semiHidden="1" w:unhideWhenUsed="1"/>
-    <w:lsdException w:name="List Bullet" w:semiHidden="1" w:unhideWhenUsed="1"/>
-    <w:lsdException w:name="List Number" w:semiHidden="1" w:unhideWhenUsed="1"/>
-    <w:lsdException w:name="List 2" w:semiHidden="1" w:unhideWhenUsed="1"/>
-    <w:lsdException w:name="List 3" w:semiHidden="1" w:unhideWhenUsed="1"/>
-    <w:lsdException w:name="List 4" w:semiHidden="1" w:unhideWhenUsed="1"/>
-    <w:lsdException w:name="List 5" w:semiHidden="1" w:unhideWhenUsed="1"/>
-    <w:lsdException w:name="List Bullet 2" w:semiHidden="1" w:unhideWhenUsed="1"/>
-    <w:lsdException w:name="List Bullet 3" w:semiHidden="1" w:unhideWhenUsed="1"/>
-    <w:lsdException w:name="List Bullet 4" w:semiHidden="1" w:unhideWhenUsed="1"/>
-    <w:lsdException w:name="List Bullet 5" w:semiHidden="1" w:unhideWhenUsed="1"/>
-    <w:lsdException w:name="List Number 2" w:semiHidden="1" w:unhideWhenUsed="1"/>
-    <w:lsdException w:name="List Number 3" w:semiHidden="1" w:unhideWhenUsed="1"/>
-    <w:lsdException w:name="List Number 4" w:semiHidden="1" w:unhideWhenUsed="1"/>
-    <w:lsdException w:name="List Number 5" w:semiHidden="1" w:unhideWhenUsed="1"/>
-    <w:lsdException w:name="Title" w:uiPriority="10" w:qFormat="1"/>
-    <w:lsdException w:name="Closing" w:semiHidden="1" w:unhideWhenUsed="1"/>
-    <w:lsdException w:name="Signature" w:semiHidden="1" w:unhideWhenUsed="1"/>
-    <w:lsdException w:name="Default Paragraph Font" w:semiHidden="1" w:uiPriority="1" w:unhideWhenUsed="1"/>
-    <w:lsdException w:name="Body Text" w:semiHidden="1" w:unhideWhenUsed="1"/>
-    <w:lsdException w:name="Body Text Indent" w:semiHidden="1" w:unhideWhenUsed="1"/>
-    <w:lsdException w:name="List Continue" w:semiHidden="1" w:unhideWhenUsed="1"/>
-    <w:lsdException w:name="List Continue 2" w:semiHidden="1" w:unhideWhenUsed="1"/>
-    <w:lsdException w:name="List Continue 3" w:semiHidden="1" w:unhideWhenUsed="1"/>
-    <w:lsdException w:name="List Continue 4" w:semiHidden="1" w:unhideWhenUsed="1"/>
-    <w:lsdException w:name="List Continue 5" w:semiHidden="1" w:unhideWhenUsed="1"/>
-    <w:lsdException w:name="Message Header" w:semiHidden="1" w:unhideWhenUsed="1"/>
-    <w:lsdException w:name="Subtitle" w:uiPriority="11" w:qFormat="1"/>
-    <w:lsdException w:name="Salutation" w:semiHidden="1" w:unhideWhenUsed="1"/>
-    <w:lsdException w:name="Date" w:semiHidden="1" w:unhideWhenUsed="1"/>
-    <w:lsdException w:name="Body Text First Indent" w:semiHidden="1" w:unhideWhenUsed="1"/>
-    <w:lsdException w:name="Body Text First Indent 2" w:semiHidden="1" w:unhideWhenUsed="1"/>
-    <w:lsdException w:name="Note Heading" w:semiHidden="1" w:unhideWhenUsed="1"/>
-    <w:lsdException w:name="Body Text 2" w:semiHidden="1" w:unhideWhenUsed="1"/>
-    <w:lsdException w:name="Body Text 3" w:semiHidden="1" w:unhideWhenUsed="1"/>
-    <w:lsdException w:name="Body Text Indent 2" w:semiHidden="1" w:unhideWhenUsed="1"/>
-    <w:lsdException w:name="Body Text Indent 3" w:semiHidden="1" w:unhideWhenUsed="1"/>
-    <w:lsdException w:name="Block Text" w:semiHidden="1" w:unhideWhenUsed="1"/>
-    <w:lsdException w:name="Hyperlink" w:semiHidden="1" w:unhideWhenUsed="1"/>
-    <w:lsdException w:name="FollowedHyperlink" w:semiHidden="1" w:unhideWhenUsed="1"/>
-    <w:lsdException w:name="Strong" w:uiPriority="22" w:qFormat="1"/>
-    <w:lsdException w:name="Emphasis" w:uiPriority="20" w:qFormat="1"/>
-    <w:lsdException w:name="Document Map" w:semiHidden="1" w:unhideWhenUsed="1"/>
-    <w:lsdException w:name="Plain Text" w:semiHidden="1" w:unhideWhenUsed="1"/>
-    <w:lsdException w:name="E-mail Signature" w:semiHidden="1" w:unhideWhenUsed="1"/>
-    <w:lsdException w:name="HTML Top of Form" w:semiHidden="1" w:unhideWhenUsed="1"/>
-    <w:lsdException w:name="HTML Bottom of Form" w:semiHidden="1" w:unhideWhenUsed="1"/>
-    <w:lsdException w:name="Normal (Web)" w:semiHidden="1" w:unhideWhenUsed="1"/>
-    <w:lsdException w:name="HTML Acronym" w:semiHidden="1" w:unhideWhenUsed="1"/>
-    <w:lsdException w:name="HTML Address" w:semiHidden="1" w:unhideWhenUsed="1"/>
-    <w:lsdException w:name="HTML Cite" w:semiHidden="1" w:unhideWhenUsed="1"/>
-    <w:lsdException w:name="HTML Code" w:semiHidden="1" w:unhideWhenUsed="1"/>
-    <w:lsdException w:name="HTML Definition" w:semiHidden="1" w:unhideWhenUsed="1"/>
-    <w:lsdException w:name="HTML Keyboard" w:semiHidden="1" w:unhideWhenUsed="1"/>
-    <w:lsdException w:name="HTML Preformatted" w:semiHidden="1" w:unhideWhenUsed="1"/>
-    <w:lsdException w:name="HTML Sample" w:semiHidden="1" w:unhideWhenUsed="1"/>
-    <w:lsdException w:name="HTML Typewriter" w:semiHidden="1" w:unhideWhenUsed="1"/>
-    <w:lsdException w:name="HTML Variable" w:semiHidden="1" w:unhideWhenUsed="1"/>
-    <w:lsdException w:name="Normal Table" w:semiHidden="1" w:unhideWhenUsed="1"/>
-    <w:lsdException w:name="annotation subject" w:semiHidden="1" w:unhideWhenUsed="1"/>
-    <w:lsdException w:name="No List" w:semiHidden="1" w:unhideWhenUsed="1"/>
-    <w:lsdException w:name="Outline List 1" w:semiHidden="1" w:unhideWhenUsed="1"/>
-    <w:lsdException w:name="Outline List 2" w:semiHidden="1" w:unhideWhenUsed="1"/>
-    <w:lsdException w:name="Outline List 3" w:semiHidden="1" w:unhideWhenUsed="1"/>
-    <w:lsdException w:name="Table Simple 1" w:semiHidden="1" w:unhideWhenUsed="1"/>
-    <w:lsdException w:name="Table Simple 2" w:semiHidden="1" w:unhideWhenUsed="1"/>
-    <w:lsdException w:name="Table Simple 3" w:semiHidden="1" w:unhideWhenUsed="1"/>
-    <w:lsdException w:name="Table Classic 1" w:semiHidden="1" w:unhideWhenUsed="1"/>
-    <w:lsdException w:name="Table Classic 2" w:semiHidden="1" w:unhideWhenUsed="1"/>
-    <w:lsdException w:name="Table Classic 3" w:semiHidden="1" w:unhideWhenUsed="1"/>
-    <w:lsdException w:name="Table Classic 4" w:semiHidden="1" w:unhideWhenUsed="1"/>
-    <w:lsdException w:name="Table Colorful 1" w:semiHidden="1" w:unhideWhenUsed="1"/>
-    <w:lsdException w:name="Table Colorful 2" w:semiHidden="1" w:unhideWhenUsed="1"/>
-    <w:lsdException w:name="Table Colorful 3" w:semiHidden="1" w:unhideWhenUsed="1"/>
-    <w:lsdException w:name="Table Columns 1" w:semiHidden="1" w:unhideWhenUsed="1"/>
-    <w:lsdException w:name="Table Columns 2" w:semiHidden="1" w:unhideWhenUsed="1"/>
-    <w:lsdException w:name="Table Columns 3" w:semiHidden="1" w:unhideWhenUsed="1"/>
-    <w:lsdException w:name="Table Columns 4" w:semiHidden="1" w:unhideWhenUsed="1"/>
-    <w:lsdException w:name="Table Columns 5" w:semiHidden="1" w:unhideWhenUsed="1"/>
-    <w:lsdException w:name="Table Grid 1" w:semiHidden="1" w:unhideWhenUsed="1"/>
-    <w:lsdException w:name="Table Grid 2" w:semiHidden="1" w:unhideWhenUsed="1"/>
-    <w:lsdException w:name="Table Grid 3" w:semiHidden="1" w:unhideWhenUsed="1"/>
-    <w:lsdException w:name="Table Grid 4" w:semiHidden="1" w:unhideWhenUsed="1"/>
-    <w:lsdException w:name="Table Grid 5" w:semiHidden="1" w:unhideWhenUsed="1"/>
-    <w:lsdException w:name="Table Grid 6" w:semiHidden="1" w:unhideWhenUsed="1"/>
-    <w:lsdException w:name="Table Grid 7" w:semiHidden="1" w:unhideWhenUsed="1"/>
-    <w:lsdException w:name="Table Grid 8" w:semiHidden="1" w:unhideWhenUsed="1"/>
-    <w:lsdException w:name="Table List 1" w:semiHidden="1" w:unhideWhenUsed="1"/>
-    <w:lsdException w:name="Table List 2" w:semiHidden="1" w:unhideWhenUsed="1"/>
-    <w:lsdException w:name="Table List 3" w:semiHidden="1" w:unhideWhenUsed="1"/>
-    <w:lsdException w:name="Table List 4" w:semiHidden="1" w:unhideWhenUsed="1"/>
-    <w:lsdException w:name="Table List 5" w:semiHidden="1" w:unhideWhenUsed="1"/>
-    <w:lsdException w:name="Table List 6" w:semiHidden="1" w:unhideWhenUsed="1"/>
-    <w:lsdException w:name="Table List 7" w:semiHidden="1" w:unhideWhenUsed="1"/>
-    <w:lsdException w:name="Table List 8" w:semiHidden="1" w:unhideWhenUsed="1"/>
-    <w:lsdException w:name="Table 3D effects 1" w:semiHidden="1" w:unhideWhenUsed="1"/>
-    <w:lsdException w:name="Table 3D effects 2" w:semiHidden="1" w:unhideWhenUsed="1"/>
-    <w:lsdException w:name="Table 3D effects 3" w:semiHidden="1" w:unhideWhenUsed="1"/>
-    <w:lsdException w:name="Table Contemporary" w:semiHidden="1" w:unhideWhenUsed="1"/>
-    <w:lsdException w:name="Table Elegant" w:semiHidden="1" w:unhideWhenUsed="1"/>
-    <w:lsdException w:name="Table Professional" w:semiHidden="1" w:unhideWhenUsed="1"/>
-    <w:lsdException w:name="Table Subtle 1" w:semiHidden="1" w:unhideWhenUsed="1"/>
-    <w:lsdException w:name="Table Subtle 2" w:semiHidden="1" w:unhideWhenUsed="1"/>
-    <w:lsdException w:name="Table Web 1" w:semiHidden="1" w:unhideWhenUsed="1"/>
-    <w:lsdException w:name="Table Web 2" w:semiHidden="1" w:unhideWhenUsed="1"/>
-    <w:lsdException w:name="Table Web 3" w:semiHidden="1" w:unhideWhenUsed="1"/>
-    <w:lsdException w:name="Balloon Text" w:semiHidden="1" w:unhideWhenUsed="1"/>
-    <w:lsdException w:name="Table Grid" w:uiPriority="39"/>
-    <w:lsdException w:name="Table Theme" w:semiHidden="1" w:unhideWhenUsed="1"/>
-    <w:lsdException w:name="Placeholder Text" w:semiHidden="1"/>
-    <w:lsdException w:name="No Spacing" w:uiPriority="1" w:qFormat="1"/>
-    <w:lsdException w:name="Light Shading" w:uiPriority="60"/>
-    <w:lsdException w:name="Light List" w:uiPriority="61"/>
-    <w:lsdException w:name="Light Grid" w:uiPriority="62"/>
-    <w:lsdException w:name="Medium Shading 1" w:uiPriority="63"/>
-    <w:lsdException w:name="Medium Shading 2" w:uiPriority="64"/>
-    <w:lsdException w:name="Medium List 1" w:uiPriority="65"/>
-    <w:lsdException w:name="Medium List 2" w:uiPriority="66"/>
-    <w:lsdException w:name="Medium Grid 1" w:uiPriority="67"/>
-    <w:lsdException w:name="Medium Grid 2" w:uiPriority="68"/>
-    <w:lsdException w:name="Medium Grid 3" w:uiPriority="69"/>
-    <w:lsdException w:name="Dark List" w:uiPriority="70"/>
-    <w:lsdException w:name="Colorful Shading" w:uiPriority="71"/>
-    <w:lsdException w:name="Colorful List" w:uiPriority="72"/>
-    <w:lsdException w:name="Colorful Grid" w:uiPriority="73"/>
-    <w:lsdException w:name="Light Shading Accent 1" w:uiPriority="60"/>
-    <w:lsdException w:name="Light List Accent 1" w:uiPriority="61"/>
-    <w:lsdException w:name="Light Grid Accent 1" w:uiPriority="62"/>
-    <w:lsdException w:name="Medium Shading 1 Accent 1" w:uiPriority="63"/>
-    <w:lsdException w:name="Medium Shading 2 Accent 1" w:uiPriority="64"/>
-    <w:lsdException w:name="Medium List 1 Accent 1" w:uiPriority="65"/>
-    <w:lsdException w:name="Revision" w:semiHidden="1"/>
-    <w:lsdException w:name="List Paragraph" w:uiPriority="34" w:qFormat="1"/>
-    <w:lsdException w:name="Quote" w:uiPriority="29" w:qFormat="1"/>
-    <w:lsdException w:name="Intense Quote" w:uiPriority="30" w:qFormat="1"/>
-    <w:lsdException w:name="Medium List 2 Accent 1" w:uiPriority="66"/>
-    <w:lsdException w:name="Medium Grid 1 Accent 1" w:uiPriority="67"/>
-    <w:lsdException w:name="Medium Grid 2 Accent 1" w:uiPriority="68"/>
-    <w:lsdException w:name="Medium Grid 3 Accent 1" w:uiPriority="69"/>
-    <w:lsdException w:name="Dark List Accent 1" w:uiPriority="70"/>
-    <w:lsdException w:name="Colorful Shading Accent 1" w:uiPriority="71"/>
-    <w:lsdException w:name="Colorful List Accent 1" w:uiPriority="72"/>
-    <w:lsdException w:name="Colorful Grid Accent 1" w:uiPriority="73"/>
-    <w:lsdException w:name="Light Shading Accent 2" w:uiPriority="60"/>
-    <w:lsdException w:name="Light List Accent 2" w:uiPriority="61"/>
-    <w:lsdException w:name="Light Grid Accent 2" w:uiPriority="62"/>
-    <w:lsdException w:name="Medium Shading 1 Accent 2" w:uiPriority="63"/>
-    <w:lsdException w:name="Medium Shading 2 Accent 2" w:uiPriority="64"/>
-    <w:lsdException w:name="Medium List 1 Accent 2" w:uiPriority="65"/>
-    <w:lsdException w:name="Medium List 2 Accent 2" w:uiPriority="66"/>
-    <w:lsdException w:name="Medium Grid 1 Accent 2" w:uiPriority="67"/>
-    <w:lsdException w:name="Medium Grid 2 Accent 2" w:uiPriority="68"/>
-    <w:lsdException w:name="Medium Grid 3 Accent 2" w:uiPriority="69"/>
-    <w:lsdException w:name="Dark List Accent 2" w:uiPriority="70"/>
-    <w:lsdException w:name="Colorful Shading Accent 2" w:uiPriority="71"/>
-    <w:lsdException w:name="Colorful List Accent 2" w:uiPriority="72"/>
-    <w:lsdException w:name="Colorful Grid Accent 2" w:uiPriority="73"/>
-    <w:lsdException w:name="Light Shading Accent 3" w:uiPriority="60"/>
-    <w:lsdException w:name="Light List Accent 3" w:uiPriority="61"/>
-    <w:lsdException w:name="Light Grid Accent 3" w:uiPriority="62"/>
-    <w:lsdException w:name="Medium Shading 1 Accent 3" w:uiPriority="63"/>
-    <w:lsdException w:name="Medium Shading 2 Accent 3" w:uiPriority="64"/>
-    <w:lsdException w:name="Medium List 1 Accent 3" w:uiPriority="65"/>
-    <w:lsdException w:name="Medium List 2 Accent 3" w:uiPriority="66"/>
-    <w:lsdException w:name="Medium Grid 1 Accent 3" w:uiPriority="67"/>
-    <w:lsdException w:name="Medium Grid 2 Accent 3" w:uiPriority="68"/>
-    <w:lsdException w:name="Medium Grid 3 Accent 3" w:uiPriority="69"/>
-    <w:lsdException w:name="Dark List Accent 3" w:uiPriority="70"/>
-    <w:lsdException w:name="Colorful Shading Accent 3" w:uiPriority="71"/>
-    <w:lsdException w:name="Colorful List Accent 3" w:uiPriority="72"/>
-    <w:lsdException w:name="Colorful Grid Accent 3" w:uiPriority="73"/>
-    <w:lsdException w:name="Light Shading Accent 4" w:uiPriority="60"/>
-    <w:lsdException w:name="Light List Accent 4" w:uiPriority="61"/>
-    <w:lsdException w:name="Light Grid Accent 4" w:uiPriority="62"/>
-    <w:lsdException w:name="Medium Shading 1 Accent 4" w:uiPriority="63"/>
-    <w:lsdException w:name="Medium Shading 2 Accent 4" w:uiPriority="64"/>
-    <w:lsdException w:name="Medium List 1 Accent 4" w:uiPriority="65"/>
-    <w:lsdException w:name="Medium List 2 Accent 4" w:uiPriority="66"/>
-    <w:lsdException w:name="Medium Grid 1 Accent 4" w:uiPriority="67"/>
-    <w:lsdException w:name="Medium Grid 2 Accent 4" w:uiPriority="68"/>
-    <w:lsdException w:name="Medium Grid 3 Accent 4" w:uiPriority="69"/>
-    <w:lsdException w:name="Dark List Accent 4" w:uiPriority="70"/>
-    <w:lsdException w:name="Colorful Shading Accent 4" w:uiPriority="71"/>
-    <w:lsdException w:name="Colorful List Accent 4" w:uiPriority="72"/>
-    <w:lsdException w:name="Colorful Grid Accent 4" w:uiPriority="73"/>
-    <w:lsdException w:name="Light Shading Accent 5" w:uiPriority="60"/>
-    <w:lsdException w:name="Light List Accent 5" w:uiPriority="61"/>
-    <w:lsdException w:name="Light Grid Accent 5" w:uiPriority="62"/>
-    <w:lsdException w:name="Medium Shading 1 Accent 5" w:uiPriority="63"/>
-    <w:lsdException w:name="Medium Shading 2 Accent 5" w:uiPriority="64"/>
-    <w:lsdException w:name="Medium List 1 Accent 5" w:uiPriority="65"/>
-    <w:lsdException w:name="Medium List 2 Accent 5" w:uiPriority="66"/>
-    <w:lsdException w:name="Medium Grid 1 Accent 5" w:uiPriority="67"/>
-    <w:lsdException w:name="Medium Grid 2 Accent 5" w:uiPriority="68"/>
-    <w:lsdException w:name="Medium Grid 3 Accent 5" w:uiPriority="69"/>
-    <w:lsdException w:name="Dark List Accent 5" w:uiPriority="70"/>
-    <w:lsdException w:name="Colorful Shading Accent 5" w:uiPriority="71"/>
-    <w:lsdException w:name="Colorful List Accent 5" w:uiPriority="72"/>
-    <w:lsdException w:name="Colorful Grid Accent 5" w:uiPriority="73"/>
-    <w:lsdException w:name="Light Shading Accent 6" w:uiPriority="60"/>
-    <w:lsdException w:name="Light List Accent 6" w:uiPriority="61"/>
-    <w:lsdException w:name="Light Grid Accent 6" w:uiPriority="62"/>
-    <w:lsdException w:name="Medium Shading 1 Accent 6" w:uiPriority="63"/>
-    <w:lsdException w:name="Medium Shading 2 Accent 6" w:uiPriority="64"/>
-    <w:lsdException w:name="Medium List 1 Accent 6" w:uiPriority="65"/>
-    <w:lsdException w:name="Medium List 2 Accent 6" w:uiPriority="66"/>
-    <w:lsdException w:name="Medium Grid 1 Accent 6" w:uiPriority="67"/>
-    <w:lsdException w:name="Medium Grid 2 Accent 6" w:uiPriority="68"/>
-    <w:lsdException w:name="Medium Grid 3 Accent 6" w:uiPriority="69"/>
-    <w:lsdException w:name="Dark List Accent 6" w:uiPriority="70"/>
-    <w:lsdException w:name="Colorful Shading Accent 6" w:uiPriority="71"/>
-    <w:lsdException w:name="Colorful List Accent 6" w:uiPriority="72"/>
-    <w:lsdException w:name="Colorful Grid Accent 6" w:uiPriority="73"/>
-    <w:lsdException w:name="Subtle Emphasis" w:uiPriority="19" w:qFormat="1"/>
-    <w:lsdException w:name="Intense Emphasis" w:uiPriority="21" w:qFormat="1"/>
-    <w:lsdException w:name="Subtle Reference" w:uiPriority="31" w:qFormat="1"/>
-    <w:lsdException w:name="Intense Reference" w:uiPriority="32" w:qFormat="1"/>
-    <w:lsdException w:name="Book Title" w:uiPriority="33" w:qFormat="1"/>
-    <w:lsdException w:name="Bibliography" w:semiHidden="1" w:uiPriority="37" w:unhideWhenUsed="1"/>
-    <w:lsdException w:name="TOC Heading" w:semiHidden="1" w:uiPriority="39" w:unhideWhenUsed="1" w:qFormat="1"/>
-    <w:lsdException w:name="Plain Table 1" w:uiPriority="41"/>
-    <w:lsdException w:name="Plain Table 2" w:uiPriority="42"/>
-    <w:lsdException w:name="Plain Table 3" w:uiPriority="43"/>
-    <w:lsdException w:name="Plain Table 4" w:uiPriority="44"/>
-    <w:lsdException w:name="Plain Table 5" w:uiPriority="45"/>
-    <w:lsdException w:name="Grid Table Light" w:uiPriority="40"/>
-    <w:lsdException w:name="Grid Table 1 Light" w:uiPriority="46"/>
-    <w:lsdException w:name="Grid Table 2" w:uiPriority="47"/>
-    <w:lsdException w:name="Grid Table 3" w:uiPriority="48"/>
-    <w:lsdException w:name="Grid Table 4" w:uiPriority="49"/>
-    <w:lsdException w:name="Grid Table 5 Dark" w:uiPriority="50"/>
-    <w:lsdException w:name="Grid Table 6 Colorful" w:uiPriority="51"/>
-    <w:lsdException w:name="Grid Table 7 Colorful" w:uiPriority="52"/>
-    <w:lsdException w:name="Grid Table 1 Light Accent 1" w:uiPriority="46"/>
-    <w:lsdException w:name="Grid Table 2 Accent 1" w:uiPriority="47"/>
-    <w:lsdException w:name="Grid Table 3 Accent 1" w:uiPriority="48"/>
-    <w:lsdException w:name="Grid Table 4 Accent 1" w:uiPriority="49"/>
-    <w:lsdException w:name="Grid Table 5 Dark Accent 1" w:uiPriority="50"/>
-    <w:lsdException w:name="Grid Table 6 Colorful Accent 1" w:uiPriority="51"/>
-    <w:lsdException w:name="Grid Table 7 Colorful Accent 1" w:uiPriority="52"/>
-    <w:lsdException w:name="Grid Table 1 Light Accent 2" w:uiPriority="46"/>
-    <w:lsdException w:name="Grid Table 2 Accent 2" w:uiPriority="47"/>
-    <w:lsdException w:name="Grid Table 3 Accent 2" w:uiPriority="48"/>
-    <w:lsdException w:name="Grid Table 4 Accent 2" w:uiPriority="49"/>
-    <w:lsdException w:name="Grid Table 5 Dark Accent 2" w:uiPriority="50"/>
-    <w:lsdException w:name="Grid Table 6 Colorful Accent 2" w:uiPriority="51"/>
-    <w:lsdException w:name="Grid Table 7 Colorful Accent 2" w:uiPriority="52"/>
-    <w:lsdException w:name="Grid Table 1 Light Accent 3" w:uiPriority="46"/>
-    <w:lsdException w:name="Grid Table 2 Accent 3" w:uiPriority="47"/>
-    <w:lsdException w:name="Grid Table 3 Accent 3" w:uiPriority="48"/>
-    <w:lsdException w:name="Grid Table 4 Accent 3" w:uiPriority="49"/>
-    <w:lsdException w:name="Grid Table 5 Dark Accent 3" w:uiPriority="50"/>
-    <w:lsdException w:name="Grid Table 6 Colorful Accent 3" w:uiPriority="51"/>
-    <w:lsdException w:name="Grid Table 7 Colorful Accent 3" w:uiPriority="52"/>
-    <w:lsdException w:name="Grid Table 1 Light Accent 4" w:uiPriority="46"/>
-    <w:lsdException w:name="Grid Table 2 Accent 4" w:uiPriority="47"/>
-    <w:lsdException w:name="Grid Table 3 Accent 4" w:uiPriority="48"/>
-    <w:lsdException w:name="Grid Table 4 Accent 4" w:uiPriority="49"/>
-    <w:lsdException w:name="Grid Table 5 Dark Accent 4" w:uiPriority="50"/>
-    <w:lsdException w:name="Grid Table 6 Colorful Accent 4" w:uiPriority="51"/>
-    <w:lsdException w:name="Grid Table 7 Colorful Accent 4" w:uiPriority="52"/>
-    <w:lsdException w:name="Grid Table 1 Light Accent 5" w:uiPriority="46"/>
-    <w:lsdException w:name="Grid Table 2 Accent 5" w:uiPriority="47"/>
-    <w:lsdException w:name="Grid Table 3 Accent 5" w:uiPriority="48"/>
-    <w:lsdException w:name="Grid Table 4 Accent 5" w:uiPriority="49"/>
-    <w:lsdException w:name="Grid Table 5 Dark Accent 5" w:uiPriority="50"/>
-    <w:lsdException w:name="Grid Table 6 Colorful Accent 5" w:uiPriority="51"/>
-    <w:lsdException w:name="Grid Table 7 Colorful Accent 5" w:uiPriority="52"/>
-    <w:lsdException w:name="Grid Table 1 Light Accent 6" w:uiPriority="46"/>
-    <w:lsdException w:name="Grid Table 2 Accent 6" w:uiPriority="47"/>
-    <w:lsdException w:name="Grid Table 3 Accent 6" w:uiPriority="48"/>
-    <w:lsdException w:name="Grid Table 4 Accent 6" w:uiPriority="49"/>
-    <w:lsdException w:name="Grid Table 5 Dark Accent 6" w:uiPriority="50"/>
-    <w:lsdException w:name="Grid Table 6 Colorful Accent 6" w:uiPriority="51"/>
-    <w:lsdException w:name="Grid Table 7 Colorful Accent 6" w:uiPriority="52"/>
-    <w:lsdException w:name="List Table 1 Light" w:uiPriority="46"/>
-    <w:lsdException w:name="List Table 2" w:uiPriority="47"/>
-    <w:lsdException w:name="List Table 3" w:uiPriority="48"/>
-    <w:lsdException w:name="List Table 4" w:uiPriority="49"/>
-    <w:lsdException w:name="List Table 5 Dark" w:uiPriority="50"/>
-    <w:lsdException w:name="List Table 6 Colorful" w:uiPriority="51"/>
-    <w:lsdException w:name="List Table 7 Colorful" w:uiPriority="52"/>
-    <w:lsdException w:name="List Table 1 Light Accent 1" w:uiPriority="46"/>
-    <w:lsdException w:name="List Table 2 Accent 1" w:uiPriority="47"/>
-    <w:lsdException w:name="List Table 3 Accent 1" w:uiPriority="48"/>
-    <w:lsdException w:name="List Table 4 Accent 1" w:uiPriority="49"/>
-    <w:lsdException w:name="List Table 5 Dark Accent 1" w:uiPriority="50"/>
-    <w:lsdException w:name="List Table 6 Colorful Accent 1" w:uiPriority="51"/>
-    <w:lsdException w:name="List Table 7 Colorful Accent 1" w:uiPriority="52"/>
-    <w:lsdException w:name="List Table 1 Light Accent 2" w:uiPriority="46"/>
-    <w:lsdException w:name="List Table 2 Accent 2" w:uiPriority="47"/>
-    <w:lsdException w:name="List Table 3 Accent 2" w:uiPriority="48"/>
-    <w:lsdException w:name="List Table 4 Accent 2" w:uiPriority="49"/>
-    <w:lsdException w:name="List Table 5 Dark Accent 2" w:uiPriority="50"/>
-    <w:lsdException w:name="List Table 6 Colorful Accent 2" w:uiPriority="51"/>
-    <w:lsdException w:name="List Table 7 Colorful Accent 2" w:uiPriority="52"/>
-    <w:lsdException w:name="List Table 1 Light Accent 3" w:uiPriority="46"/>
-    <w:lsdException w:name="List Table 2 Accent 3" w:uiPriority="47"/>
-    <w:lsdException w:name="List Table 3 Accent 3" w:uiPriority="48"/>
-    <w:lsdException w:name="List Table 4 Accent 3" w:uiPriority="49"/>
-    <w:lsdException w:name="List Table 5 Dark Accent 3" w:uiPriority="50"/>
-    <w:lsdException w:name="List Table 6 Colorful Accent 3" w:uiPriority="51"/>
-    <w:lsdException w:name="List Table 7 Colorful Accent 3" w:uiPriority="52"/>
-    <w:lsdException w:name="List Table 1 Light Accent 4" w:uiPriority="46"/>
-    <w:lsdException w:name="List Table 2 Accent 4" w:uiPriority="47"/>
-    <w:lsdException w:name="List Table 3 Accent 4" w:uiPriority="48"/>
-    <w:lsdException w:name="List Table 4 Accent 4" w:uiPriority="49"/>
-    <w:lsdException w:name="List Table 5 Dark Accent 4" w:uiPriority="50"/>
-    <w:lsdException w:name="List Table 6 Colorful Accent 4" w:uiPriority="51"/>
-    <w:lsdException w:name="List Table 7 Colorful Accent 4" w:uiPriority="52"/>
-    <w:lsdException w:name="List Table 1 Light Accent 5" w:uiPriority="46"/>
-    <w:lsdException w:name="List Table 2 Accent 5" w:uiPriority="47"/>
-    <w:lsdException w:name="List Table 3 Accent 5" w:uiPriority="48"/>
-    <w:lsdException w:name="List Table 4 Accent 5" w:uiPriority="49"/>
-    <w:lsdException w:name="List Table 5 Dark Accent 5" w:uiPriority="50"/>
-    <w:lsdException w:name="List Table 6 Colorful Accent 5" w:uiPriority="51"/>
-    <w:lsdException w:name="List Table 7 Colorful Accent 5" w:uiPriority="52"/>
-    <w:lsdException w:name="List Table 1 Light Accent 6" w:uiPriority="46"/>
-    <w:lsdException w:name="List Table 2 Accent 6" w:uiPriority="47"/>
-    <w:lsdException w:name="List Table 3 Accent 6" w:uiPriority="48"/>
-    <w:lsdException w:name="List Table 4 Accent 6" w:uiPriority="49"/>
-    <w:lsdException w:name="List Table 5 Dark Accent 6" w:uiPriority="50"/>
-    <w:lsdException w:name="List Table 6 Colorful Accent 6" w:uiPriority="51"/>
-    <w:lsdException w:name="List Table 7 Colorful Accent 6" w:uiPriority="52"/>
-    <w:lsdException w:name="Mention" w:semiHidden="1" w:unhideWhenUsed="1"/>
-    <w:lsdException w:name="Smart Hyperlink" w:semiHidden="1" w:unhideWhenUsed="1"/>
-    <w:lsdException w:name="Hashtag" w:semiHidden="1" w:unhideWhenUsed="1"/>
+  <w:latentStyles w:defLockedState="0" w:defUIPriority="99" w:defSemiHidden="1" w:defUnhideWhenUsed="1" w:defQFormat="0" w:count="267">
+    <w:lsdException w:name="Normal" w:semiHidden="0" w:uiPriority="0" w:unhideWhenUsed="0" w:qFormat="1"/>
+    <w:lsdException w:name="heading 1" w:semiHidden="0" w:uiPriority="9" w:unhideWhenUsed="0" w:qFormat="1"/>
+    <w:lsdException w:name="heading 2" w:uiPriority="9" w:qFormat="1"/>
+    <w:lsdException w:name="heading 3" w:uiPriority="9" w:qFormat="1"/>
+    <w:lsdException w:name="heading 4" w:uiPriority="9" w:qFormat="1"/>
+    <w:lsdException w:name="heading 5" w:uiPriority="9" w:qFormat="1"/>
+    <w:lsdException w:name="heading 6" w:uiPriority="9" w:qFormat="1"/>
+    <w:lsdException w:name="heading 7" w:uiPriority="9" w:qFormat="1"/>
+    <w:lsdException w:name="heading 8" w:uiPriority="9" w:qFormat="1"/>
+    <w:lsdException w:name="heading 9" w:uiPriority="9" w:qFormat="1"/>
+    <w:lsdException w:name="toc 1" w:uiPriority="39"/>
+    <w:lsdException w:name="toc 2" w:uiPriority="39"/>
+    <w:lsdException w:name="toc 3" w:uiPriority="39"/>
+    <w:lsdException w:name="toc 4" w:uiPriority="39"/>
+    <w:lsdException w:name="toc 5" w:uiPriority="39"/>
+    <w:lsdException w:name="toc 6" w:uiPriority="39"/>
+    <w:lsdException w:name="toc 7" w:uiPriority="39"/>
+    <w:lsdException w:name="toc 8" w:uiPriority="39"/>
+    <w:lsdException w:name="toc 9" w:uiPriority="39"/>
+    <w:lsdException w:name="caption" w:uiPriority="35" w:qFormat="1"/>
+    <w:lsdException w:name="Title" w:semiHidden="0" w:uiPriority="10" w:unhideWhenUsed="0" w:qFormat="1"/>
+    <w:lsdException w:name="Default Paragraph Font" w:uiPriority="1"/>
+    <w:lsdException w:name="Subtitle" w:semiHidden="0" w:uiPriority="11" w:unhideWhenUsed="0" w:qFormat="1"/>
+    <w:lsdException w:name="Strong" w:semiHidden="0" w:uiPriority="22" w:unhideWhenUsed="0" w:qFormat="1"/>
+    <w:lsdException w:name="Emphasis" w:semiHidden="0" w:uiPriority="20" w:unhideWhenUsed="0" w:qFormat="1"/>
+    <w:lsdException w:name="Table Grid" w:semiHidden="0" w:uiPriority="39" w:unhideWhenUsed="0"/>
+    <w:lsdException w:name="Placeholder Text" w:unhideWhenUsed="0"/>
+    <w:lsdException w:name="No Spacing" w:semiHidden="0" w:uiPriority="1" w:unhideWhenUsed="0" w:qFormat="1"/>
+    <w:lsdException w:name="Light Shading" w:semiHidden="0" w:uiPriority="60" w:unhideWhenUsed="0"/>
+    <w:lsdException w:name="Light List" w:semiHidden="0" w:uiPriority="61" w:unhideWhenUsed="0"/>
+    <w:lsdException w:name="Light Grid" w:semiHidden="0" w:uiPriority="62" w:unhideWhenUsed="0"/>
+    <w:lsdException w:name="Medium Shading 1" w:semiHidden="0" w:uiPriority="63" w:unhideWhenUsed="0"/>
+    <w:lsdException w:name="Medium Shading 2" w:semiHidden="0" w:uiPriority="64" w:unhideWhenUsed="0"/>
+    <w:lsdException w:name="Medium List 1" w:semiHidden="0" w:uiPriority="65" w:unhideWhenUsed="0"/>
+    <w:lsdException w:name="Medium List 2" w:semiHidden="0" w:uiPriority="66" w:unhideWhenUsed="0"/>
+    <w:lsdException w:name="Medium Grid 1" w:semiHidden="0" w:uiPriority="67" w:unhideWhenUsed="0"/>
+    <w:lsdException w:name="Medium Grid 2" w:semiHidden="0" w:uiPriority="68" w:unhideWhenUsed="0"/>
+    <w:lsdException w:name="Medium Grid 3" w:semiHidden="0" w:uiPriority="69" w:unhideWhenUsed="0"/>
+    <w:lsdException w:name="Dark List" w:semiHidden="0" w:uiPriority="70" w:unhideWhenUsed="0"/>
+    <w:lsdException w:name="Colorful Shading" w:semiHidden="0" w:uiPriority="71" w:unhideWhenUsed="0"/>
+    <w:lsdException w:name="Colorful List" w:semiHidden="0" w:uiPriority="72" w:unhideWhenUsed="0"/>
+    <w:lsdException w:name="Colorful Grid" w:semiHidden="0" w:uiPriority="73" w:unhideWhenUsed="0"/>
+    <w:lsdException w:name="Light Shading Accent 1" w:semiHidden="0" w:uiPriority="60" w:unhideWhenUsed="0"/>
+    <w:lsdException w:name="Light List Accent 1" w:semiHidden="0" w:uiPriority="61" w:unhideWhenUsed="0"/>
+    <w:lsdException w:name="Light Grid Accent 1" w:semiHidden="0" w:uiPriority="62" w:unhideWhenUsed="0"/>
+    <w:lsdException w:name="Medium Shading 1 Accent 1" w:semiHidden="0" w:uiPriority="63" w:unhideWhenUsed="0"/>
+    <w:lsdException w:name="Medium Shading 2 Accent 1" w:semiHidden="0" w:uiPriority="64" w:unhideWhenUsed="0"/>
+    <w:lsdException w:name="Medium List 1 Accent 1" w:semiHidden="0" w:uiPriority="65" w:unhideWhenUsed="0"/>
+    <w:lsdException w:name="Revision" w:unhideWhenUsed="0"/>
+    <w:lsdException w:name="List Paragraph" w:semiHidden="0" w:uiPriority="34" w:unhideWhenUsed="0" w:qFormat="1"/>
+    <w:lsdException w:name="Quote" w:semiHidden="0" w:uiPriority="29" w:unhideWhenUsed="0" w:qFormat="1"/>
+    <w:lsdException w:name="Intense Quote" w:semiHidden="0" w:uiPriority="30" w:unhideWhenUsed="0" w:qFormat="1"/>
+    <w:lsdException w:name="Medium List 2 Accent 1" w:semiHidden="0" w:uiPriority="66" w:unhideWhenUsed="0"/>
+    <w:lsdException w:name="Medium Grid 1 Accent 1" w:semiHidden="0" w:uiPriority="67" w:unhideWhenUsed="0"/>
+    <w:lsdException w:name="Medium Grid 2 Accent 1" w:semiHidden="0" w:uiPriority="68" w:unhideWhenUsed="0"/>
+    <w:lsdException w:name="Medium Grid 3 Accent 1" w:semiHidden="0" w:uiPriority="69" w:unhideWhenUsed="0"/>
+    <w:lsdException w:name="Dark List Accent 1" w:semiHidden="0" w:uiPriority="70" w:unhideWhenUsed="0"/>
+    <w:lsdException w:name="Colorful Shading Accent 1" w:semiHidden="0" w:uiPriority="71" w:unhideWhenUsed="0"/>
+    <w:lsdException w:name="Colorful List Accent 1" w:semiHidden="0" w:uiPriority="72" w:unhideWhenUsed="0"/>
+    <w:lsdException w:name="Colorful Grid Accent 1" w:semiHidden="0" w:uiPriority="73" w:unhideWhenUsed="0"/>
+    <w:lsdException w:name="Light Shading Accent 2" w:semiHidden="0" w:uiPriority="60" w:unhideWhenUsed="0"/>
+    <w:lsdException w:name="Light List Accent 2" w:semiHidden="0" w:uiPriority="61" w:unhideWhenUsed="0"/>
+    <w:lsdException w:name="Light Grid Accent 2" w:semiHidden="0" w:uiPriority="62" w:unhideWhenUsed="0"/>
+    <w:lsdException w:name="Medium Shading 1 Accent 2" w:semiHidden="0" w:uiPriority="63" w:unhideWhenUsed="0"/>
+    <w:lsdException w:name="Medium Shading 2 Accent 2" w:semiHidden="0" w:uiPriority="64" w:unhideWhenUsed="0"/>
+    <w:lsdException w:name="Medium List 1 Accent 2" w:semiHidden="0" w:uiPriority="65" w:unhideWhenUsed="0"/>
+    <w:lsdException w:name="Medium List 2 Accent 2" w:semiHidden="0" w:uiPriority="66" w:unhideWhenUsed="0"/>
+    <w:lsdException w:name="Medium Grid 1 Accent 2" w:semiHidden="0" w:uiPriority="67" w:unhideWhenUsed="0"/>
+    <w:lsdException w:name="Medium Grid 2 Accent 2" w:semiHidden="0" w:uiPriority="68" w:unhideWhenUsed="0"/>
+    <w:lsdException w:name="Medium Grid 3 Accent 2" w:semiHidden="0" w:uiPriority="69" w:unhideWhenUsed="0"/>
+    <w:lsdException w:name="Dark List Accent 2" w:semiHidden="0" w:uiPriority="70" w:unhideWhenUsed="0"/>
+    <w:lsdException w:name="Colorful Shading Accent 2" w:semiHidden="0" w:uiPriority="71" w:unhideWhenUsed="0"/>
+    <w:lsdException w:name="Colorful List Accent 2" w:semiHidden="0" w:uiPriority="72" w:unhideWhenUsed="0"/>
+    <w:lsdException w:name="Colorful Grid Accent 2" w:semiHidden="0" w:uiPriority="73" w:unhideWhenUsed="0"/>
+    <w:lsdException w:name="Light Shading Accent 3" w:semiHidden="0" w:uiPriority="60" w:unhideWhenUsed="0"/>
+    <w:lsdException w:name="Light List Accent 3" w:semiHidden="0" w:uiPriority="61" w:unhideWhenUsed="0"/>
+    <w:lsdException w:name="Light Grid Accent 3" w:semiHidden="0" w:uiPriority="62" w:unhideWhenUsed="0"/>
+    <w:lsdException w:name="Medium Shading 1 Accent 3" w:semiHidden="0" w:uiPriority="63" w:unhideWhenUsed="0"/>
+    <w:lsdException w:name="Medium Shading 2 Accent 3" w:semiHidden="0" w:uiPriority="64" w:unhideWhenUsed="0"/>
+    <w:lsdException w:name="Medium List 1 Accent 3" w:semiHidden="0" w:uiPriority="65" w:unhideWhenUsed="0"/>
+    <w:lsdException w:name="Medium List 2 Accent 3" w:semiHidden="0" w:uiPriority="66" w:unhideWhenUsed="0"/>
+    <w:lsdException w:name="Medium Grid 1 Accent 3" w:semiHidden="0" w:uiPriority="67" w:unhideWhenUsed="0"/>
+    <w:lsdException w:name="Medium Grid 2 Accent 3" w:semiHidden="0" w:uiPriority="68" w:unhideWhenUsed="0"/>
+    <w:lsdException w:name="Medium Grid 3 Accent 3" w:semiHidden="0" w:uiPriority="69" w:unhideWhenUsed="0"/>
+    <w:lsdException w:name="Dark List Accent 3" w:semiHidden="0" w:uiPriority="70" w:unhideWhenUsed="0"/>
+    <w:lsdException w:name="Colorful Shading Accent 3" w:semiHidden="0" w:uiPriority="71" w:unhideWhenUsed="0"/>
+    <w:lsdException w:name="Colorful List Accent 3" w:semiHidden="0" w:uiPriority="72" w:unhideWhenUsed="0"/>
+    <w:lsdException w:name="Colorful Grid Accent 3" w:semiHidden="0" w:uiPriority="73" w:unhideWhenUsed="0"/>
+    <w:lsdException w:name="Light Shading Accent 4" w:semiHidden="0" w:uiPriority="60" w:unhideWhenUsed="0"/>
+    <w:lsdException w:name="Light List Accent 4" w:semiHidden="0" w:uiPriority="61" w:unhideWhenUsed="0"/>
+    <w:lsdException w:name="Light Grid Accent 4" w:semiHidden="0" w:uiPriority="62" w:unhideWhenUsed="0"/>
+    <w:lsdException w:name="Medium Shading 1 Accent 4" w:semiHidden="0" w:uiPriority="63" w:unhideWhenUsed="0"/>
+    <w:lsdException w:name="Medium Shading 2 Accent 4" w:semiHidden="0" w:uiPriority="64" w:unhideWhenUsed="0"/>
+    <w:lsdException w:name="Medium List 1 Accent 4" w:semiHidden="0" w:uiPriority="65" w:unhideWhenUsed="0"/>
+    <w:lsdException w:name="Medium List 2 Accent 4" w:semiHidden="0" w:uiPriority="66" w:unhideWhenUsed="0"/>
+    <w:lsdException w:name="Medium Grid 1 Accent 4" w:semiHidden="0" w:uiPriority="67" w:unhideWhenUsed="0"/>
+    <w:lsdException w:name="Medium Grid 2 Accent 4" w:semiHidden="0" w:uiPriority="68" w:unhideWhenUsed="0"/>
+    <w:lsdException w:name="Medium Grid 3 Accent 4" w:semiHidden="0" w:uiPriority="69" w:unhideWhenUsed="0"/>
+    <w:lsdException w:name="Dark List Accent 4" w:semiHidden="0" w:uiPriority="70" w:unhideWhenUsed="0"/>
+    <w:lsdException w:name="Colorful Shading Accent 4" w:semiHidden="0" w:uiPriority="71" w:unhideWhenUsed="0"/>
+    <w:lsdException w:name="Colorful List Accent 4" w:semiHidden="0" w:uiPriority="72" w:unhideWhenUsed="0"/>
+    <w:lsdException w:name="Colorful Grid Accent 4" w:semiHidden="0" w:uiPriority="73" w:unhideWhenUsed="0"/>
+    <w:lsdException w:name="Light Shading Accent 5" w:semiHidden="0" w:uiPriority="60" w:unhideWhenUsed="0"/>
+    <w:lsdException w:name="Light List Accent 5" w:semiHidden="0" w:uiPriority="61" w:unhideWhenUsed="0"/>
+    <w:lsdException w:name="Light Grid Accent 5" w:semiHidden="0" w:uiPriority="62" w:unhideWhenUsed="0"/>
+    <w:lsdException w:name="Medium Shading 1 Accent 5" w:semiHidden="0" w:uiPriority="63" w:unhideWhenUsed="0"/>
+    <w:lsdException w:name="Medium Shading 2 Accent 5" w:semiHidden="0" w:uiPriority="64" w:unhideWhenUsed="0"/>
+    <w:lsdException w:name="Medium List 1 Accent 5" w:semiHidden="0" w:uiPriority="65" w:unhideWhenUsed="0"/>
+    <w:lsdException w:name="Medium List 2 Accent 5" w:semiHidden="0" w:uiPriority="66" w:unhideWhenUsed="0"/>
+    <w:lsdException w:name="Medium Grid 1 Accent 5" w:semiHidden="0" w:uiPriority="67" w:unhideWhenUsed="0"/>
+    <w:lsdException w:name="Medium Grid 2 Accent 5" w:semiHidden="0" w:uiPriority="68" w:unhideWhenUsed="0"/>
+    <w:lsdException w:name="Medium Grid 3 Accent 5" w:semiHidden="0" w:uiPriority="69" w:unhideWhenUsed="0"/>
+    <w:lsdException w:name="Dark List Accent 5" w:semiHidden="0" w:uiPriority="70" w:unhideWhenUsed="0"/>
+    <w:lsdException w:name="Colorful Shading Accent 5" w:semiHidden="0" w:uiPriority="71" w:unhideWhenUsed="0"/>
+    <w:lsdException w:name="Colorful List Accent 5" w:semiHidden="0" w:uiPriority="72" w:unhideWhenUsed="0"/>
+    <w:lsdException w:name="Colorful Grid Accent 5" w:semiHidden="0" w:uiPriority="73" w:unhideWhenUsed="0"/>
+    <w:lsdException w:name="Light Shading Accent 6" w:semiHidden="0" w:uiPriority="60" w:unhideWhenUsed="0"/>
+    <w:lsdException w:name="Light List Accent 6" w:semiHidden="0" w:uiPriority="61" w:unhideWhenUsed="0"/>
+    <w:lsdException w:name="Light Grid Accent 6" w:semiHidden="0" w:uiPriority="62" w:unhideWhenUsed="0"/>
+    <w:lsdException w:name="Medium Shading 1 Accent 6" w:semiHidden="0" w:uiPriority="63" w:unhideWhenUsed="0"/>
+    <w:lsdException w:name="Medium Shading 2 Accent 6" w:semiHidden="0" w:uiPriority="64" w:unhideWhenUsed="0"/>
+    <w:lsdException w:name="Medium List 1 Accent 6" w:semiHidden="0" w:uiPriority="65" w:unhideWhenUsed="0"/>
+    <w:lsdException w:name="Medium List 2 Accent 6" w:semiHidden="0" w:uiPriority="66" w:unhideWhenUsed="0"/>
+    <w:lsdException w:name="Medium Grid 1 Accent 6" w:semiHidden="0" w:uiPriority="67" w:unhideWhenUsed="0"/>
+    <w:lsdException w:name="Medium Grid 2 Accent 6" w:semiHidden="0" w:uiPriority="68" w:unhideWhenUsed="0"/>
+    <w:lsdException w:name="Medium Grid 3 Accent 6" w:semiHidden="0" w:uiPriority="69" w:unhideWhenUsed="0"/>
+    <w:lsdException w:name="Dark List Accent 6" w:semiHidden="0" w:uiPriority="70" w:unhideWhenUsed="0"/>
+    <w:lsdException w:name="Colorful Shading Accent 6" w:semiHidden="0" w:uiPriority="71" w:unhideWhenUsed="0"/>
+    <w:lsdException w:name="Colorful List Accent 6" w:semiHidden="0" w:uiPriority="72" w:unhideWhenUsed="0"/>
+    <w:lsdException w:name="Colorful Grid Accent 6" w:semiHidden="0" w:uiPriority="73" w:unhideWhenUsed="0"/>
+    <w:lsdException w:name="Subtle Emphasis" w:semiHidden="0" w:uiPriority="19" w:unhideWhenUsed="0" w:qFormat="1"/>
+    <w:lsdException w:name="Intense Emphasis" w:semiHidden="0" w:uiPriority="21" w:unhideWhenUsed="0" w:qFormat="1"/>
+    <w:lsdException w:name="Subtle Reference" w:semiHidden="0" w:uiPriority="31" w:unhideWhenUsed="0" w:qFormat="1"/>
+    <w:lsdException w:name="Intense Reference" w:semiHidden="0" w:uiPriority="32" w:unhideWhenUsed="0" w:qFormat="1"/>
+    <w:lsdException w:name="Book Title" w:semiHidden="0" w:uiPriority="33" w:unhideWhenUsed="0" w:qFormat="1"/>
+    <w:lsdException w:name="Bibliography" w:uiPriority="37"/>
+    <w:lsdException w:name="TOC Heading" w:uiPriority="39" w:qFormat="1"/>
   </w:latentStyles>
   <w:style w:type="paragraph" w:default="1" w:styleId="Normal">
     <w:name w:val="Normal"/>
@@ -1605,7 +1340,377 @@
     <w:name w:val="List"/>
     <w:basedOn w:val="Textbody"/>
   </w:style>
-  <w:style w:type="paragraph" w:styleId="Descripcin">
+  <w:style w:type="paragraph" w:styleId="Epgrafe">
+    <w:name w:val="caption"/>
+    <w:basedOn w:val="Standard"/>
+    <w:pPr>
+      <w:suppressLineNumbers/>
+      <w:spacing w:before="120" w:after="120"/>
+    </w:pPr>
+    <w:rPr>
+      <w:i/>
+      <w:iCs/>
+    </w:rPr>
+  </w:style>
+  <w:style w:type="paragraph" w:customStyle="1" w:styleId="Index">
+    <w:name w:val="Index"/>
+    <w:basedOn w:val="Standard"/>
+    <w:pPr>
+      <w:suppressLineNumbers/>
+    </w:pPr>
+  </w:style>
+  <w:style w:type="paragraph" w:customStyle="1" w:styleId="UBUcuerpoTrabajo">
+    <w:name w:val="UBUcuerpoTrabajo"/>
+    <w:basedOn w:val="Textbody"/>
+    <w:pPr>
+      <w:spacing w:after="0"/>
+      <w:ind w:firstLine="283"/>
+    </w:pPr>
+  </w:style>
+  <w:style w:type="paragraph" w:styleId="Piedepgina">
+    <w:name w:val="footer"/>
+    <w:basedOn w:val="Standard"/>
+    <w:pPr>
+      <w:suppressLineNumbers/>
+      <w:tabs>
+        <w:tab w:val="center" w:pos="4819"/>
+        <w:tab w:val="right" w:pos="9638"/>
+      </w:tabs>
+    </w:pPr>
+  </w:style>
+  <w:style w:type="paragraph" w:customStyle="1" w:styleId="List1">
+    <w:name w:val="List 1"/>
+    <w:basedOn w:val="Lista"/>
+    <w:pPr>
+      <w:numPr>
+        <w:numId w:val="1"/>
+      </w:numPr>
+    </w:pPr>
+  </w:style>
+  <w:style w:type="paragraph" w:customStyle="1" w:styleId="List1Cont">
+    <w:name w:val="List 1 Cont."/>
+    <w:basedOn w:val="Lista"/>
+    <w:pPr>
+      <w:ind w:left="360"/>
+    </w:pPr>
+  </w:style>
+  <w:style w:type="paragraph" w:customStyle="1" w:styleId="List1End">
+    <w:name w:val="List 1 End"/>
+    <w:basedOn w:val="Lista"/>
+    <w:pPr>
+      <w:spacing w:after="240"/>
+      <w:ind w:left="360" w:hanging="360"/>
+    </w:pPr>
+  </w:style>
+  <w:style w:type="paragraph" w:customStyle="1" w:styleId="List1Start">
+    <w:name w:val="List 1 Start"/>
+    <w:basedOn w:val="Lista"/>
+    <w:pPr>
+      <w:spacing w:before="240"/>
+      <w:ind w:left="360" w:hanging="360"/>
+    </w:pPr>
+  </w:style>
+  <w:style w:type="paragraph" w:customStyle="1" w:styleId="Numbering1">
+    <w:name w:val="Numbering 1"/>
+    <w:basedOn w:val="Lista"/>
+    <w:pPr>
+      <w:ind w:left="360" w:hanging="360"/>
+    </w:pPr>
+  </w:style>
+  <w:style w:type="paragraph" w:customStyle="1" w:styleId="Numbering1Cont">
+    <w:name w:val="Numbering 1 Cont."/>
+    <w:basedOn w:val="Lista"/>
+    <w:pPr>
+      <w:ind w:left="360"/>
+    </w:pPr>
+  </w:style>
+  <w:style w:type="paragraph" w:customStyle="1" w:styleId="Numbering1End">
+    <w:name w:val="Numbering 1 End"/>
+    <w:basedOn w:val="Lista"/>
+    <w:pPr>
+      <w:spacing w:after="240"/>
+      <w:ind w:left="360" w:hanging="360"/>
+    </w:pPr>
+  </w:style>
+  <w:style w:type="paragraph" w:customStyle="1" w:styleId="Numbering1Start">
+    <w:name w:val="Numbering 1 Start"/>
+    <w:basedOn w:val="Lista"/>
+    <w:pPr>
+      <w:spacing w:before="240"/>
+      <w:ind w:left="360" w:hanging="360"/>
+    </w:pPr>
+  </w:style>
+  <w:style w:type="paragraph" w:customStyle="1" w:styleId="List5Start">
+    <w:name w:val="List 5 Start"/>
+    <w:basedOn w:val="Lista"/>
+    <w:pPr>
+      <w:spacing w:before="240"/>
+      <w:ind w:left="1800" w:hanging="360"/>
+    </w:pPr>
+  </w:style>
+  <w:style w:type="character" w:customStyle="1" w:styleId="NumberingSymbols">
+    <w:name w:val="Numbering Symbols"/>
+  </w:style>
+  <w:style w:type="numbering" w:customStyle="1" w:styleId="List11">
+    <w:name w:val="List 1_1"/>
+    <w:basedOn w:val="Sinlista"/>
+    <w:pPr>
+      <w:numPr>
+        <w:numId w:val="1"/>
+      </w:numPr>
+    </w:pPr>
+  </w:style>
+  <w:style w:type="paragraph" w:styleId="Prrafodelista">
+    <w:name w:val="List Paragraph"/>
+    <w:basedOn w:val="Normal"/>
+    <w:uiPriority w:val="34"/>
+    <w:qFormat/>
+    <w:rsid w:val="004F5E73"/>
+    <w:pPr>
+      <w:ind w:left="720"/>
+      <w:contextualSpacing/>
+    </w:pPr>
+    <w:rPr>
+      <w:rFonts w:cs="Mangal"/>
+      <w:szCs w:val="21"/>
+    </w:rPr>
+  </w:style>
+</w:styles>
+</file>
+
+<file path=word/stylesWithEffects.xml><?xml version="1.0" encoding="utf-8"?>
+<w:styles xmlns:wpc="http://schemas.microsoft.com/office/word/2010/wordprocessingCanvas" xmlns:mc="http://schemas.openxmlformats.org/markup-compatibility/2006" xmlns:o="urn:schemas-microsoft-com:office:office" xmlns:r="http://schemas.openxmlformats.org/officeDocument/2006/relationships" xmlns:m="http://schemas.openxmlformats.org/officeDocument/2006/math" xmlns:v="urn:schemas-microsoft-com:vml" xmlns:wp14="http://schemas.microsoft.com/office/word/2010/wordprocessingDrawing" xmlns:wp="http://schemas.openxmlformats.org/drawingml/2006/wordprocessingDrawing" xmlns:w10="urn:schemas-microsoft-com:office:word" xmlns:w="http://schemas.openxmlformats.org/wordprocessingml/2006/main" xmlns:w14="http://schemas.microsoft.com/office/word/2010/wordml" xmlns:wpg="http://schemas.microsoft.com/office/word/2010/wordprocessingGroup" xmlns:wpi="http://schemas.microsoft.com/office/word/2010/wordprocessingInk" xmlns:wne="http://schemas.microsoft.com/office/word/2006/wordml" xmlns:wps="http://schemas.microsoft.com/office/word/2010/wordprocessingShape" mc:Ignorable="w14 wp14">
+  <w:docDefaults>
+    <w:rPrDefault>
+      <w:rPr>
+        <w:rFonts w:ascii="Liberation Serif" w:eastAsia="Droid Sans" w:hAnsi="Liberation Serif" w:cs="Lohit Hindi"/>
+        <w:kern w:val="3"/>
+        <w:sz w:val="24"/>
+        <w:szCs w:val="24"/>
+        <w:lang w:val="es-ES" w:eastAsia="zh-CN" w:bidi="hi-IN"/>
+      </w:rPr>
+    </w:rPrDefault>
+    <w:pPrDefault>
+      <w:pPr>
+        <w:widowControl w:val="0"/>
+        <w:suppressAutoHyphens/>
+        <w:autoSpaceDN w:val="0"/>
+        <w:textAlignment w:val="baseline"/>
+      </w:pPr>
+    </w:pPrDefault>
+  </w:docDefaults>
+  <w:latentStyles w:defLockedState="0" w:defUIPriority="99" w:defSemiHidden="1" w:defUnhideWhenUsed="1" w:defQFormat="0" w:count="267">
+    <w:lsdException w:name="Normal" w:semiHidden="0" w:uiPriority="0" w:unhideWhenUsed="0" w:qFormat="1"/>
+    <w:lsdException w:name="heading 1" w:semiHidden="0" w:uiPriority="9" w:unhideWhenUsed="0" w:qFormat="1"/>
+    <w:lsdException w:name="heading 2" w:uiPriority="9" w:qFormat="1"/>
+    <w:lsdException w:name="heading 3" w:uiPriority="9" w:qFormat="1"/>
+    <w:lsdException w:name="heading 4" w:uiPriority="9" w:qFormat="1"/>
+    <w:lsdException w:name="heading 5" w:uiPriority="9" w:qFormat="1"/>
+    <w:lsdException w:name="heading 6" w:uiPriority="9" w:qFormat="1"/>
+    <w:lsdException w:name="heading 7" w:uiPriority="9" w:qFormat="1"/>
+    <w:lsdException w:name="heading 8" w:uiPriority="9" w:qFormat="1"/>
+    <w:lsdException w:name="heading 9" w:uiPriority="9" w:qFormat="1"/>
+    <w:lsdException w:name="toc 1" w:uiPriority="39"/>
+    <w:lsdException w:name="toc 2" w:uiPriority="39"/>
+    <w:lsdException w:name="toc 3" w:uiPriority="39"/>
+    <w:lsdException w:name="toc 4" w:uiPriority="39"/>
+    <w:lsdException w:name="toc 5" w:uiPriority="39"/>
+    <w:lsdException w:name="toc 6" w:uiPriority="39"/>
+    <w:lsdException w:name="toc 7" w:uiPriority="39"/>
+    <w:lsdException w:name="toc 8" w:uiPriority="39"/>
+    <w:lsdException w:name="toc 9" w:uiPriority="39"/>
+    <w:lsdException w:name="caption" w:uiPriority="35" w:qFormat="1"/>
+    <w:lsdException w:name="Title" w:semiHidden="0" w:uiPriority="10" w:unhideWhenUsed="0" w:qFormat="1"/>
+    <w:lsdException w:name="Default Paragraph Font" w:uiPriority="1"/>
+    <w:lsdException w:name="Subtitle" w:semiHidden="0" w:uiPriority="11" w:unhideWhenUsed="0" w:qFormat="1"/>
+    <w:lsdException w:name="Strong" w:semiHidden="0" w:uiPriority="22" w:unhideWhenUsed="0" w:qFormat="1"/>
+    <w:lsdException w:name="Emphasis" w:semiHidden="0" w:uiPriority="20" w:unhideWhenUsed="0" w:qFormat="1"/>
+    <w:lsdException w:name="Table Grid" w:semiHidden="0" w:uiPriority="39" w:unhideWhenUsed="0"/>
+    <w:lsdException w:name="Placeholder Text" w:unhideWhenUsed="0"/>
+    <w:lsdException w:name="No Spacing" w:semiHidden="0" w:uiPriority="1" w:unhideWhenUsed="0" w:qFormat="1"/>
+    <w:lsdException w:name="Light Shading" w:semiHidden="0" w:uiPriority="60" w:unhideWhenUsed="0"/>
+    <w:lsdException w:name="Light List" w:semiHidden="0" w:uiPriority="61" w:unhideWhenUsed="0"/>
+    <w:lsdException w:name="Light Grid" w:semiHidden="0" w:uiPriority="62" w:unhideWhenUsed="0"/>
+    <w:lsdException w:name="Medium Shading 1" w:semiHidden="0" w:uiPriority="63" w:unhideWhenUsed="0"/>
+    <w:lsdException w:name="Medium Shading 2" w:semiHidden="0" w:uiPriority="64" w:unhideWhenUsed="0"/>
+    <w:lsdException w:name="Medium List 1" w:semiHidden="0" w:uiPriority="65" w:unhideWhenUsed="0"/>
+    <w:lsdException w:name="Medium List 2" w:semiHidden="0" w:uiPriority="66" w:unhideWhenUsed="0"/>
+    <w:lsdException w:name="Medium Grid 1" w:semiHidden="0" w:uiPriority="67" w:unhideWhenUsed="0"/>
+    <w:lsdException w:name="Medium Grid 2" w:semiHidden="0" w:uiPriority="68" w:unhideWhenUsed="0"/>
+    <w:lsdException w:name="Medium Grid 3" w:semiHidden="0" w:uiPriority="69" w:unhideWhenUsed="0"/>
+    <w:lsdException w:name="Dark List" w:semiHidden="0" w:uiPriority="70" w:unhideWhenUsed="0"/>
+    <w:lsdException w:name="Colorful Shading" w:semiHidden="0" w:uiPriority="71" w:unhideWhenUsed="0"/>
+    <w:lsdException w:name="Colorful List" w:semiHidden="0" w:uiPriority="72" w:unhideWhenUsed="0"/>
+    <w:lsdException w:name="Colorful Grid" w:semiHidden="0" w:uiPriority="73" w:unhideWhenUsed="0"/>
+    <w:lsdException w:name="Light Shading Accent 1" w:semiHidden="0" w:uiPriority="60" w:unhideWhenUsed="0"/>
+    <w:lsdException w:name="Light List Accent 1" w:semiHidden="0" w:uiPriority="61" w:unhideWhenUsed="0"/>
+    <w:lsdException w:name="Light Grid Accent 1" w:semiHidden="0" w:uiPriority="62" w:unhideWhenUsed="0"/>
+    <w:lsdException w:name="Medium Shading 1 Accent 1" w:semiHidden="0" w:uiPriority="63" w:unhideWhenUsed="0"/>
+    <w:lsdException w:name="Medium Shading 2 Accent 1" w:semiHidden="0" w:uiPriority="64" w:unhideWhenUsed="0"/>
+    <w:lsdException w:name="Medium List 1 Accent 1" w:semiHidden="0" w:uiPriority="65" w:unhideWhenUsed="0"/>
+    <w:lsdException w:name="Revision" w:unhideWhenUsed="0"/>
+    <w:lsdException w:name="List Paragraph" w:semiHidden="0" w:uiPriority="34" w:unhideWhenUsed="0" w:qFormat="1"/>
+    <w:lsdException w:name="Quote" w:semiHidden="0" w:uiPriority="29" w:unhideWhenUsed="0" w:qFormat="1"/>
+    <w:lsdException w:name="Intense Quote" w:semiHidden="0" w:uiPriority="30" w:unhideWhenUsed="0" w:qFormat="1"/>
+    <w:lsdException w:name="Medium List 2 Accent 1" w:semiHidden="0" w:uiPriority="66" w:unhideWhenUsed="0"/>
+    <w:lsdException w:name="Medium Grid 1 Accent 1" w:semiHidden="0" w:uiPriority="67" w:unhideWhenUsed="0"/>
+    <w:lsdException w:name="Medium Grid 2 Accent 1" w:semiHidden="0" w:uiPriority="68" w:unhideWhenUsed="0"/>
+    <w:lsdException w:name="Medium Grid 3 Accent 1" w:semiHidden="0" w:uiPriority="69" w:unhideWhenUsed="0"/>
+    <w:lsdException w:name="Dark List Accent 1" w:semiHidden="0" w:uiPriority="70" w:unhideWhenUsed="0"/>
+    <w:lsdException w:name="Colorful Shading Accent 1" w:semiHidden="0" w:uiPriority="71" w:unhideWhenUsed="0"/>
+    <w:lsdException w:name="Colorful List Accent 1" w:semiHidden="0" w:uiPriority="72" w:unhideWhenUsed="0"/>
+    <w:lsdException w:name="Colorful Grid Accent 1" w:semiHidden="0" w:uiPriority="73" w:unhideWhenUsed="0"/>
+    <w:lsdException w:name="Light Shading Accent 2" w:semiHidden="0" w:uiPriority="60" w:unhideWhenUsed="0"/>
+    <w:lsdException w:name="Light List Accent 2" w:semiHidden="0" w:uiPriority="61" w:unhideWhenUsed="0"/>
+    <w:lsdException w:name="Light Grid Accent 2" w:semiHidden="0" w:uiPriority="62" w:unhideWhenUsed="0"/>
+    <w:lsdException w:name="Medium Shading 1 Accent 2" w:semiHidden="0" w:uiPriority="63" w:unhideWhenUsed="0"/>
+    <w:lsdException w:name="Medium Shading 2 Accent 2" w:semiHidden="0" w:uiPriority="64" w:unhideWhenUsed="0"/>
+    <w:lsdException w:name="Medium List 1 Accent 2" w:semiHidden="0" w:uiPriority="65" w:unhideWhenUsed="0"/>
+    <w:lsdException w:name="Medium List 2 Accent 2" w:semiHidden="0" w:uiPriority="66" w:unhideWhenUsed="0"/>
+    <w:lsdException w:name="Medium Grid 1 Accent 2" w:semiHidden="0" w:uiPriority="67" w:unhideWhenUsed="0"/>
+    <w:lsdException w:name="Medium Grid 2 Accent 2" w:semiHidden="0" w:uiPriority="68" w:unhideWhenUsed="0"/>
+    <w:lsdException w:name="Medium Grid 3 Accent 2" w:semiHidden="0" w:uiPriority="69" w:unhideWhenUsed="0"/>
+    <w:lsdException w:name="Dark List Accent 2" w:semiHidden="0" w:uiPriority="70" w:unhideWhenUsed="0"/>
+    <w:lsdException w:name="Colorful Shading Accent 2" w:semiHidden="0" w:uiPriority="71" w:unhideWhenUsed="0"/>
+    <w:lsdException w:name="Colorful List Accent 2" w:semiHidden="0" w:uiPriority="72" w:unhideWhenUsed="0"/>
+    <w:lsdException w:name="Colorful Grid Accent 2" w:semiHidden="0" w:uiPriority="73" w:unhideWhenUsed="0"/>
+    <w:lsdException w:name="Light Shading Accent 3" w:semiHidden="0" w:uiPriority="60" w:unhideWhenUsed="0"/>
+    <w:lsdException w:name="Light List Accent 3" w:semiHidden="0" w:uiPriority="61" w:unhideWhenUsed="0"/>
+    <w:lsdException w:name="Light Grid Accent 3" w:semiHidden="0" w:uiPriority="62" w:unhideWhenUsed="0"/>
+    <w:lsdException w:name="Medium Shading 1 Accent 3" w:semiHidden="0" w:uiPriority="63" w:unhideWhenUsed="0"/>
+    <w:lsdException w:name="Medium Shading 2 Accent 3" w:semiHidden="0" w:uiPriority="64" w:unhideWhenUsed="0"/>
+    <w:lsdException w:name="Medium List 1 Accent 3" w:semiHidden="0" w:uiPriority="65" w:unhideWhenUsed="0"/>
+    <w:lsdException w:name="Medium List 2 Accent 3" w:semiHidden="0" w:uiPriority="66" w:unhideWhenUsed="0"/>
+    <w:lsdException w:name="Medium Grid 1 Accent 3" w:semiHidden="0" w:uiPriority="67" w:unhideWhenUsed="0"/>
+    <w:lsdException w:name="Medium Grid 2 Accent 3" w:semiHidden="0" w:uiPriority="68" w:unhideWhenUsed="0"/>
+    <w:lsdException w:name="Medium Grid 3 Accent 3" w:semiHidden="0" w:uiPriority="69" w:unhideWhenUsed="0"/>
+    <w:lsdException w:name="Dark List Accent 3" w:semiHidden="0" w:uiPriority="70" w:unhideWhenUsed="0"/>
+    <w:lsdException w:name="Colorful Shading Accent 3" w:semiHidden="0" w:uiPriority="71" w:unhideWhenUsed="0"/>
+    <w:lsdException w:name="Colorful List Accent 3" w:semiHidden="0" w:uiPriority="72" w:unhideWhenUsed="0"/>
+    <w:lsdException w:name="Colorful Grid Accent 3" w:semiHidden="0" w:uiPriority="73" w:unhideWhenUsed="0"/>
+    <w:lsdException w:name="Light Shading Accent 4" w:semiHidden="0" w:uiPriority="60" w:unhideWhenUsed="0"/>
+    <w:lsdException w:name="Light List Accent 4" w:semiHidden="0" w:uiPriority="61" w:unhideWhenUsed="0"/>
+    <w:lsdException w:name="Light Grid Accent 4" w:semiHidden="0" w:uiPriority="62" w:unhideWhenUsed="0"/>
+    <w:lsdException w:name="Medium Shading 1 Accent 4" w:semiHidden="0" w:uiPriority="63" w:unhideWhenUsed="0"/>
+    <w:lsdException w:name="Medium Shading 2 Accent 4" w:semiHidden="0" w:uiPriority="64" w:unhideWhenUsed="0"/>
+    <w:lsdException w:name="Medium List 1 Accent 4" w:semiHidden="0" w:uiPriority="65" w:unhideWhenUsed="0"/>
+    <w:lsdException w:name="Medium List 2 Accent 4" w:semiHidden="0" w:uiPriority="66" w:unhideWhenUsed="0"/>
+    <w:lsdException w:name="Medium Grid 1 Accent 4" w:semiHidden="0" w:uiPriority="67" w:unhideWhenUsed="0"/>
+    <w:lsdException w:name="Medium Grid 2 Accent 4" w:semiHidden="0" w:uiPriority="68" w:unhideWhenUsed="0"/>
+    <w:lsdException w:name="Medium Grid 3 Accent 4" w:semiHidden="0" w:uiPriority="69" w:unhideWhenUsed="0"/>
+    <w:lsdException w:name="Dark List Accent 4" w:semiHidden="0" w:uiPriority="70" w:unhideWhenUsed="0"/>
+    <w:lsdException w:name="Colorful Shading Accent 4" w:semiHidden="0" w:uiPriority="71" w:unhideWhenUsed="0"/>
+    <w:lsdException w:name="Colorful List Accent 4" w:semiHidden="0" w:uiPriority="72" w:unhideWhenUsed="0"/>
+    <w:lsdException w:name="Colorful Grid Accent 4" w:semiHidden="0" w:uiPriority="73" w:unhideWhenUsed="0"/>
+    <w:lsdException w:name="Light Shading Accent 5" w:semiHidden="0" w:uiPriority="60" w:unhideWhenUsed="0"/>
+    <w:lsdException w:name="Light List Accent 5" w:semiHidden="0" w:uiPriority="61" w:unhideWhenUsed="0"/>
+    <w:lsdException w:name="Light Grid Accent 5" w:semiHidden="0" w:uiPriority="62" w:unhideWhenUsed="0"/>
+    <w:lsdException w:name="Medium Shading 1 Accent 5" w:semiHidden="0" w:uiPriority="63" w:unhideWhenUsed="0"/>
+    <w:lsdException w:name="Medium Shading 2 Accent 5" w:semiHidden="0" w:uiPriority="64" w:unhideWhenUsed="0"/>
+    <w:lsdException w:name="Medium List 1 Accent 5" w:semiHidden="0" w:uiPriority="65" w:unhideWhenUsed="0"/>
+    <w:lsdException w:name="Medium List 2 Accent 5" w:semiHidden="0" w:uiPriority="66" w:unhideWhenUsed="0"/>
+    <w:lsdException w:name="Medium Grid 1 Accent 5" w:semiHidden="0" w:uiPriority="67" w:unhideWhenUsed="0"/>
+    <w:lsdException w:name="Medium Grid 2 Accent 5" w:semiHidden="0" w:uiPriority="68" w:unhideWhenUsed="0"/>
+    <w:lsdException w:name="Medium Grid 3 Accent 5" w:semiHidden="0" w:uiPriority="69" w:unhideWhenUsed="0"/>
+    <w:lsdException w:name="Dark List Accent 5" w:semiHidden="0" w:uiPriority="70" w:unhideWhenUsed="0"/>
+    <w:lsdException w:name="Colorful Shading Accent 5" w:semiHidden="0" w:uiPriority="71" w:unhideWhenUsed="0"/>
+    <w:lsdException w:name="Colorful List Accent 5" w:semiHidden="0" w:uiPriority="72" w:unhideWhenUsed="0"/>
+    <w:lsdException w:name="Colorful Grid Accent 5" w:semiHidden="0" w:uiPriority="73" w:unhideWhenUsed="0"/>
+    <w:lsdException w:name="Light Shading Accent 6" w:semiHidden="0" w:uiPriority="60" w:unhideWhenUsed="0"/>
+    <w:lsdException w:name="Light List Accent 6" w:semiHidden="0" w:uiPriority="61" w:unhideWhenUsed="0"/>
+    <w:lsdException w:name="Light Grid Accent 6" w:semiHidden="0" w:uiPriority="62" w:unhideWhenUsed="0"/>
+    <w:lsdException w:name="Medium Shading 1 Accent 6" w:semiHidden="0" w:uiPriority="63" w:unhideWhenUsed="0"/>
+    <w:lsdException w:name="Medium Shading 2 Accent 6" w:semiHidden="0" w:uiPriority="64" w:unhideWhenUsed="0"/>
+    <w:lsdException w:name="Medium List 1 Accent 6" w:semiHidden="0" w:uiPriority="65" w:unhideWhenUsed="0"/>
+    <w:lsdException w:name="Medium List 2 Accent 6" w:semiHidden="0" w:uiPriority="66" w:unhideWhenUsed="0"/>
+    <w:lsdException w:name="Medium Grid 1 Accent 6" w:semiHidden="0" w:uiPriority="67" w:unhideWhenUsed="0"/>
+    <w:lsdException w:name="Medium Grid 2 Accent 6" w:semiHidden="0" w:uiPriority="68" w:unhideWhenUsed="0"/>
+    <w:lsdException w:name="Medium Grid 3 Accent 6" w:semiHidden="0" w:uiPriority="69" w:unhideWhenUsed="0"/>
+    <w:lsdException w:name="Dark List Accent 6" w:semiHidden="0" w:uiPriority="70" w:unhideWhenUsed="0"/>
+    <w:lsdException w:name="Colorful Shading Accent 6" w:semiHidden="0" w:uiPriority="71" w:unhideWhenUsed="0"/>
+    <w:lsdException w:name="Colorful List Accent 6" w:semiHidden="0" w:uiPriority="72" w:unhideWhenUsed="0"/>
+    <w:lsdException w:name="Colorful Grid Accent 6" w:semiHidden="0" w:uiPriority="73" w:unhideWhenUsed="0"/>
+    <w:lsdException w:name="Subtle Emphasis" w:semiHidden="0" w:uiPriority="19" w:unhideWhenUsed="0" w:qFormat="1"/>
+    <w:lsdException w:name="Intense Emphasis" w:semiHidden="0" w:uiPriority="21" w:unhideWhenUsed="0" w:qFormat="1"/>
+    <w:lsdException w:name="Subtle Reference" w:semiHidden="0" w:uiPriority="31" w:unhideWhenUsed="0" w:qFormat="1"/>
+    <w:lsdException w:name="Intense Reference" w:semiHidden="0" w:uiPriority="32" w:unhideWhenUsed="0" w:qFormat="1"/>
+    <w:lsdException w:name="Book Title" w:semiHidden="0" w:uiPriority="33" w:unhideWhenUsed="0" w:qFormat="1"/>
+    <w:lsdException w:name="Bibliography" w:uiPriority="37"/>
+    <w:lsdException w:name="TOC Heading" w:uiPriority="39" w:qFormat="1"/>
+  </w:latentStyles>
+  <w:style w:type="paragraph" w:default="1" w:styleId="Normal">
+    <w:name w:val="Normal"/>
+    <w:qFormat/>
+  </w:style>
+  <w:style w:type="paragraph" w:styleId="Ttulo1">
+    <w:name w:val="heading 1"/>
+    <w:basedOn w:val="Heading"/>
+    <w:next w:val="UBUcuerpoTrabajo"/>
+    <w:pPr>
+      <w:spacing w:before="238" w:after="119"/>
+      <w:outlineLvl w:val="0"/>
+    </w:pPr>
+    <w:rPr>
+      <w:b/>
+      <w:bCs/>
+    </w:rPr>
+  </w:style>
+  <w:style w:type="character" w:default="1" w:styleId="Fuentedeprrafopredeter">
+    <w:name w:val="Default Paragraph Font"/>
+    <w:uiPriority w:val="1"/>
+    <w:semiHidden/>
+    <w:unhideWhenUsed/>
+  </w:style>
+  <w:style w:type="table" w:default="1" w:styleId="Tablanormal">
+    <w:name w:val="Normal Table"/>
+    <w:uiPriority w:val="99"/>
+    <w:semiHidden/>
+    <w:unhideWhenUsed/>
+    <w:tblPr>
+      <w:tblInd w:w="0" w:type="dxa"/>
+      <w:tblCellMar>
+        <w:top w:w="0" w:type="dxa"/>
+        <w:left w:w="108" w:type="dxa"/>
+        <w:bottom w:w="0" w:type="dxa"/>
+        <w:right w:w="108" w:type="dxa"/>
+      </w:tblCellMar>
+    </w:tblPr>
+  </w:style>
+  <w:style w:type="numbering" w:default="1" w:styleId="Sinlista">
+    <w:name w:val="No List"/>
+    <w:uiPriority w:val="99"/>
+    <w:semiHidden/>
+    <w:unhideWhenUsed/>
+  </w:style>
+  <w:style w:type="paragraph" w:customStyle="1" w:styleId="Standard">
+    <w:name w:val="Standard"/>
+  </w:style>
+  <w:style w:type="paragraph" w:customStyle="1" w:styleId="Heading">
+    <w:name w:val="Heading"/>
+    <w:basedOn w:val="Standard"/>
+    <w:next w:val="Textbody"/>
+    <w:pPr>
+      <w:keepNext/>
+      <w:spacing w:before="240" w:after="120"/>
+    </w:pPr>
+    <w:rPr>
+      <w:rFonts w:ascii="Liberation Sans" w:hAnsi="Liberation Sans"/>
+      <w:sz w:val="28"/>
+      <w:szCs w:val="28"/>
+    </w:rPr>
+  </w:style>
+  <w:style w:type="paragraph" w:customStyle="1" w:styleId="Textbody">
+    <w:name w:val="Text body"/>
+    <w:basedOn w:val="Standard"/>
+    <w:pPr>
+      <w:spacing w:after="120"/>
+    </w:pPr>
+  </w:style>
+  <w:style w:type="paragraph" w:styleId="Lista">
+    <w:name w:val="List"/>
+    <w:basedOn w:val="Textbody"/>
+  </w:style>
+  <w:style w:type="paragraph" w:styleId="Epgrafe">
     <w:name w:val="caption"/>
     <w:basedOn w:val="Standard"/>
     <w:pPr>
@@ -1786,7 +1891,7 @@
     </a:clrScheme>
     <a:fontScheme name="Office">
       <a:majorFont>
-        <a:latin typeface="Calibri Light" panose="020F0302020204030204"/>
+        <a:latin typeface="Calibri Light"/>
         <a:ea typeface=""/>
         <a:cs typeface=""/>
         <a:font script="Jpan" typeface="游ゴシック Light"/>
@@ -1838,7 +1943,7 @@
         <a:font script="Tfng" typeface="Ebrima"/>
       </a:majorFont>
       <a:minorFont>
-        <a:latin typeface="Calibri" panose="020F0502020204030204"/>
+        <a:latin typeface="Calibri"/>
         <a:ea typeface=""/>
         <a:cs typeface=""/>
         <a:font script="Jpan" typeface="游明朝"/>
@@ -2032,7 +2137,7 @@
   <a:extraClrSchemeLst/>
   <a:extLst>
     <a:ext uri="{05A4C25C-085E-4340-85A3-A5531E510DB2}">
-      <thm15:themeFamily xmlns:thm15="http://schemas.microsoft.com/office/thememl/2012/main" name="Office Theme" id="{62F939B6-93AF-4DB8-9C6B-D6C7DFDC589F}" vid="{4A3C46E8-61CC-4603-A589-7422A47A8E4A}"/>
+      <thm15:themeFamily xmlns:thm15="http://schemas.microsoft.com/office/thememl/2012/main" xmlns="" name="Office Theme" id="{62F939B6-93AF-4DB8-9C6B-D6C7DFDC589F}" vid="{4A3C46E8-61CC-4603-A589-7422A47A8E4A}"/>
     </a:ext>
   </a:extLst>
 </a:theme>

</xml_diff>